<commit_message>
Diagrama de Classes versão 0.4
</commit_message>
<xml_diff>
--- a/Relatórios.docx
+++ b/Relatórios.docx
@@ -396,122 +396,151 @@
         </w:rPr>
         <w:t>do para a versão 0.3, foi incluí</w:t>
       </w:r>
+      <w:r>
+        <w:rPr>
+          <w:rFonts w:ascii="Arial" w:hAnsi="Arial" w:cs="Arial"/>
+          <w:sz w:val="24"/>
+          <w:szCs w:val="24"/>
+        </w:rPr>
+        <w:t xml:space="preserve">do a classe "Estágio", onde consta os objetos da Classe "Inimigo", podendo ter nenhum ou muitos. Foi incluído também a tela de Menu como Classe, para que </w:t>
+      </w:r>
+      <w:r>
+        <w:rPr>
+          <w:rFonts w:ascii="Arial" w:hAnsi="Arial" w:cs="Arial"/>
+          <w:sz w:val="24"/>
+          <w:szCs w:val="24"/>
+        </w:rPr>
+        <w:lastRenderedPageBreak/>
+        <w:t>esta redirecione para as telas de jogo, de recordes ou de inst</w:t>
+      </w:r>
+      <w:r>
+        <w:rPr>
+          <w:rFonts w:ascii="Arial" w:hAnsi="Arial" w:cs="Arial"/>
+          <w:sz w:val="24"/>
+          <w:szCs w:val="24"/>
+        </w:rPr>
+        <w:t xml:space="preserve">ruções ao iniciar a aplicação. </w:t>
+      </w:r>
+    </w:p>
+    <w:p>
+      <w:pPr>
+        <w:spacing w:line="360" w:lineRule="auto"/>
+        <w:ind w:firstLine="708"/>
+        <w:jc w:val="both"/>
+        <w:rPr>
+          <w:rFonts w:ascii="Arial" w:hAnsi="Arial" w:cs="Arial"/>
+          <w:sz w:val="24"/>
+          <w:szCs w:val="24"/>
+        </w:rPr>
+      </w:pPr>
+      <w:r>
+        <w:rPr>
+          <w:rFonts w:ascii="Arial" w:hAnsi="Arial" w:cs="Arial"/>
+          <w:sz w:val="24"/>
+          <w:szCs w:val="24"/>
+        </w:rPr>
+        <w:t xml:space="preserve">Os </w:t>
+      </w:r>
+      <w:r>
+        <w:rPr>
+          <w:rFonts w:ascii="Arial" w:hAnsi="Arial" w:cs="Arial"/>
+          <w:i/>
+          <w:sz w:val="24"/>
+          <w:szCs w:val="24"/>
+        </w:rPr>
+        <w:t>Sprites</w:t>
+      </w:r>
+      <w:r>
+        <w:rPr>
+          <w:rFonts w:ascii="Arial" w:hAnsi="Arial" w:cs="Arial"/>
+          <w:sz w:val="24"/>
+          <w:szCs w:val="24"/>
+        </w:rPr>
+        <w:t xml:space="preserve"> do jogo original foram encontrados e </w:t>
+      </w:r>
+      <w:r>
+        <w:rPr>
+          <w:rFonts w:ascii="Arial" w:hAnsi="Arial" w:cs="Arial"/>
+          <w:sz w:val="24"/>
+          <w:szCs w:val="24"/>
+        </w:rPr>
+        <w:t>adicionados no repositório (6).</w:t>
+      </w:r>
+    </w:p>
+    <w:p>
+      <w:pPr>
+        <w:spacing w:line="360" w:lineRule="auto"/>
+        <w:ind w:firstLine="708"/>
+        <w:jc w:val="both"/>
+        <w:rPr>
+          <w:rFonts w:ascii="Arial" w:hAnsi="Arial" w:cs="Arial"/>
+          <w:sz w:val="24"/>
+          <w:szCs w:val="24"/>
+        </w:rPr>
+      </w:pPr>
+      <w:r>
+        <w:rPr>
+          <w:rFonts w:ascii="Arial" w:hAnsi="Arial" w:cs="Arial"/>
+          <w:sz w:val="24"/>
+          <w:szCs w:val="24"/>
+        </w:rPr>
+        <w:t>Uma sequência de mapas foi encontrada (7), não serão usados no projeto, mas servem como base, muito possivelmente serão excluídos futuramente.</w:t>
+      </w:r>
+    </w:p>
+    <w:p>
+      <w:pPr>
+        <w:spacing w:line="360" w:lineRule="auto"/>
+        <w:ind w:firstLine="708"/>
+        <w:jc w:val="both"/>
+        <w:rPr>
+          <w:rFonts w:ascii="Arial" w:hAnsi="Arial" w:cs="Arial"/>
+          <w:sz w:val="24"/>
+          <w:szCs w:val="24"/>
+        </w:rPr>
+      </w:pPr>
+    </w:p>
+    <w:p>
+      <w:pPr>
+        <w:spacing w:line="360" w:lineRule="auto"/>
+        <w:jc w:val="both"/>
+        <w:rPr>
+          <w:rFonts w:ascii="Arial" w:hAnsi="Arial" w:cs="Arial"/>
+          <w:b/>
+          <w:sz w:val="24"/>
+          <w:szCs w:val="24"/>
+        </w:rPr>
+      </w:pPr>
+      <w:r>
+        <w:rPr>
+          <w:rFonts w:ascii="Arial" w:hAnsi="Arial" w:cs="Arial"/>
+          <w:b/>
+          <w:sz w:val="24"/>
+          <w:szCs w:val="24"/>
+        </w:rPr>
+        <w:t>Dia 4 (26/04)</w:t>
+      </w:r>
+    </w:p>
+    <w:p>
+      <w:pPr>
+        <w:spacing w:line="360" w:lineRule="auto"/>
+        <w:jc w:val="both"/>
+        <w:rPr>
+          <w:rFonts w:ascii="Arial" w:hAnsi="Arial" w:cs="Arial"/>
+          <w:sz w:val="24"/>
+          <w:szCs w:val="24"/>
+        </w:rPr>
+      </w:pPr>
+      <w:r>
+        <w:rPr>
+          <w:rFonts w:ascii="Arial" w:hAnsi="Arial" w:cs="Arial"/>
+          <w:sz w:val="24"/>
+          <w:szCs w:val="24"/>
+        </w:rPr>
+        <w:tab/>
+        <w:t>Diagrama de Classes foi alterado para a sua versão 0.4, foram incluídas as classes “Estagio Atual” e “Tela Jogo” para unir as telas de menu, o jogador e o estágio do jogo, sendo assim tratados como coisas relacionadas, mas independentes.</w:t>
+      </w:r>
       <w:bookmarkStart w:id="0" w:name="_GoBack"/>
       <w:bookmarkEnd w:id="0"/>
-      <w:r>
-        <w:rPr>
-          <w:rFonts w:ascii="Arial" w:hAnsi="Arial" w:cs="Arial"/>
-          <w:sz w:val="24"/>
-          <w:szCs w:val="24"/>
-        </w:rPr>
-        <w:t xml:space="preserve">do a classe "Estágio", onde consta os objetos da Classe "Inimigo", podendo ter nenhum ou muitos. Foi incluído também a tela de Menu como Classe, para que </w:t>
-      </w:r>
-      <w:r>
-        <w:rPr>
-          <w:rFonts w:ascii="Arial" w:hAnsi="Arial" w:cs="Arial"/>
-          <w:sz w:val="24"/>
-          <w:szCs w:val="24"/>
-        </w:rPr>
-        <w:lastRenderedPageBreak/>
-        <w:t>esta redirecione para as telas de jogo, de recordes ou de inst</w:t>
-      </w:r>
-      <w:r>
-        <w:rPr>
-          <w:rFonts w:ascii="Arial" w:hAnsi="Arial" w:cs="Arial"/>
-          <w:sz w:val="24"/>
-          <w:szCs w:val="24"/>
-        </w:rPr>
-        <w:t xml:space="preserve">ruções ao iniciar a aplicação. </w:t>
-      </w:r>
-    </w:p>
-    <w:p>
-      <w:pPr>
-        <w:spacing w:line="360" w:lineRule="auto"/>
-        <w:ind w:firstLine="708"/>
-        <w:jc w:val="both"/>
-        <w:rPr>
-          <w:rFonts w:ascii="Arial" w:hAnsi="Arial" w:cs="Arial"/>
-          <w:sz w:val="24"/>
-          <w:szCs w:val="24"/>
-        </w:rPr>
-      </w:pPr>
-      <w:r>
-        <w:rPr>
-          <w:rFonts w:ascii="Arial" w:hAnsi="Arial" w:cs="Arial"/>
-          <w:sz w:val="24"/>
-          <w:szCs w:val="24"/>
-        </w:rPr>
-        <w:t xml:space="preserve">Os </w:t>
-      </w:r>
-      <w:r>
-        <w:rPr>
-          <w:rFonts w:ascii="Arial" w:hAnsi="Arial" w:cs="Arial"/>
-          <w:i/>
-          <w:sz w:val="24"/>
-          <w:szCs w:val="24"/>
-        </w:rPr>
-        <w:t>Sprites</w:t>
-      </w:r>
-      <w:r>
-        <w:rPr>
-          <w:rFonts w:ascii="Arial" w:hAnsi="Arial" w:cs="Arial"/>
-          <w:sz w:val="24"/>
-          <w:szCs w:val="24"/>
-        </w:rPr>
-        <w:t xml:space="preserve"> do jogo original foram encontrados e </w:t>
-      </w:r>
-      <w:r>
-        <w:rPr>
-          <w:rFonts w:ascii="Arial" w:hAnsi="Arial" w:cs="Arial"/>
-          <w:sz w:val="24"/>
-          <w:szCs w:val="24"/>
-        </w:rPr>
-        <w:t>adicionados no repositório (6).</w:t>
-      </w:r>
-    </w:p>
-    <w:p>
-      <w:pPr>
-        <w:spacing w:line="360" w:lineRule="auto"/>
-        <w:ind w:firstLine="708"/>
-        <w:jc w:val="both"/>
-        <w:rPr>
-          <w:rFonts w:ascii="Arial" w:hAnsi="Arial" w:cs="Arial"/>
-          <w:sz w:val="24"/>
-          <w:szCs w:val="24"/>
-        </w:rPr>
-      </w:pPr>
-      <w:r>
-        <w:rPr>
-          <w:rFonts w:ascii="Arial" w:hAnsi="Arial" w:cs="Arial"/>
-          <w:sz w:val="24"/>
-          <w:szCs w:val="24"/>
-        </w:rPr>
-        <w:t>Uma sequência de mapas foi</w:t>
-      </w:r>
-      <w:r>
-        <w:rPr>
-          <w:rFonts w:ascii="Arial" w:hAnsi="Arial" w:cs="Arial"/>
-          <w:sz w:val="24"/>
-          <w:szCs w:val="24"/>
-        </w:rPr>
-        <w:t xml:space="preserve"> </w:t>
-      </w:r>
-      <w:r>
-        <w:rPr>
-          <w:rFonts w:ascii="Arial" w:hAnsi="Arial" w:cs="Arial"/>
-          <w:sz w:val="24"/>
-          <w:szCs w:val="24"/>
-        </w:rPr>
-        <w:t>encontrada</w:t>
-      </w:r>
-      <w:r>
-        <w:rPr>
-          <w:rFonts w:ascii="Arial" w:hAnsi="Arial" w:cs="Arial"/>
-          <w:sz w:val="24"/>
-          <w:szCs w:val="24"/>
-        </w:rPr>
-        <w:t xml:space="preserve"> (7), não serão usados no projeto, mas servem como base, muito possivelmente serão excluídos futuramente.</w:t>
-      </w:r>
     </w:p>
     <w:sectPr>
       <w:pgSz w:w="11906" w:h="16838"/>

</xml_diff>

<commit_message>
pedaços do mapa e atualização dos relatórios
</commit_message>
<xml_diff>
--- a/Relatórios.docx
+++ b/Relatórios.docx
@@ -40,7 +40,23 @@
           <w:sz w:val="24"/>
           <w:szCs w:val="24"/>
         </w:rPr>
-        <w:t>Foi procurado mais informações sobre o jogo, a fim de descobrir mais sobre sua mecânica e jogabilidade, a partir das pesquisados fora</w:t>
+        <w:t>Foi procurado mais informações sobre o jogo, a fim de descobrir mais sobre sua mecânica e jogab</w:t>
+      </w:r>
+      <w:r>
+        <w:rPr>
+          <w:rFonts w:ascii="Arial" w:hAnsi="Arial" w:cs="Arial"/>
+          <w:sz w:val="24"/>
+          <w:szCs w:val="24"/>
+        </w:rPr>
+        <w:t>ilidade, a partir das pesquisa</w:t>
+      </w:r>
+      <w:r>
+        <w:rPr>
+          <w:rFonts w:ascii="Arial" w:hAnsi="Arial" w:cs="Arial"/>
+          <w:sz w:val="24"/>
+          <w:szCs w:val="24"/>
+        </w:rPr>
+        <w:t>s fora</w:t>
       </w:r>
       <w:r>
         <w:rPr>
@@ -114,6 +130,70 @@
     <w:p>
       <w:pPr>
         <w:spacing w:line="360" w:lineRule="auto"/>
+        <w:ind w:firstLine="708"/>
+        <w:jc w:val="both"/>
+        <w:rPr>
+          <w:rFonts w:ascii="Arial" w:hAnsi="Arial" w:cs="Arial"/>
+          <w:b/>
+          <w:sz w:val="24"/>
+          <w:szCs w:val="24"/>
+        </w:rPr>
+      </w:pPr>
+      <w:r>
+        <w:rPr>
+          <w:rFonts w:ascii="Arial" w:hAnsi="Arial" w:cs="Arial"/>
+          <w:b/>
+          <w:sz w:val="24"/>
+          <w:szCs w:val="24"/>
+        </w:rPr>
+        <w:t xml:space="preserve">Documento </w:t>
+      </w:r>
+      <w:r>
+        <w:rPr>
+          <w:rFonts w:ascii="Arial" w:hAnsi="Arial" w:cs="Arial"/>
+          <w:b/>
+          <w:sz w:val="24"/>
+          <w:szCs w:val="24"/>
+        </w:rPr>
+        <w:t>adicionado ao repositório</w:t>
+      </w:r>
+      <w:r>
+        <w:rPr>
+          <w:rFonts w:ascii="Arial" w:hAnsi="Arial" w:cs="Arial"/>
+          <w:b/>
+          <w:sz w:val="24"/>
+          <w:szCs w:val="24"/>
+        </w:rPr>
+        <w:t>:</w:t>
+      </w:r>
+    </w:p>
+    <w:p>
+      <w:pPr>
+        <w:pStyle w:val="PargrafodaLista"/>
+        <w:numPr>
+          <w:ilvl w:val="0"/>
+          <w:numId w:val="3"/>
+        </w:numPr>
+        <w:spacing w:line="360" w:lineRule="auto"/>
+        <w:jc w:val="both"/>
+        <w:rPr>
+          <w:rFonts w:ascii="Arial" w:hAnsi="Arial" w:cs="Arial"/>
+          <w:sz w:val="24"/>
+          <w:szCs w:val="24"/>
+        </w:rPr>
+      </w:pPr>
+      <w:r>
+        <w:rPr>
+          <w:rFonts w:ascii="Arial" w:hAnsi="Arial" w:cs="Arial"/>
+          <w:sz w:val="24"/>
+          <w:szCs w:val="24"/>
+        </w:rPr>
+        <w:t>Links</w:t>
+      </w:r>
+    </w:p>
+    <w:p>
+      <w:pPr>
+        <w:spacing w:line="360" w:lineRule="auto"/>
         <w:jc w:val="both"/>
         <w:rPr>
           <w:rFonts w:ascii="Arial" w:hAnsi="Arial" w:cs="Arial"/>
@@ -204,17 +284,171 @@
         <w:jc w:val="both"/>
         <w:rPr>
           <w:rFonts w:ascii="Arial" w:hAnsi="Arial" w:cs="Arial"/>
-          <w:sz w:val="24"/>
-          <w:szCs w:val="24"/>
-        </w:rPr>
-      </w:pPr>
-    </w:p>
-    <w:p>
-      <w:pPr>
-        <w:spacing w:line="360" w:lineRule="auto"/>
-        <w:jc w:val="both"/>
-        <w:rPr>
-          <w:rFonts w:ascii="Arial" w:hAnsi="Arial" w:cs="Arial"/>
+          <w:b/>
+          <w:sz w:val="24"/>
+          <w:szCs w:val="24"/>
+        </w:rPr>
+      </w:pPr>
+      <w:r>
+        <w:rPr>
+          <w:rFonts w:ascii="Arial" w:hAnsi="Arial" w:cs="Arial"/>
+          <w:b/>
+          <w:sz w:val="24"/>
+          <w:szCs w:val="24"/>
+        </w:rPr>
+        <w:tab/>
+        <w:t>Documento</w:t>
+      </w:r>
+      <w:r>
+        <w:rPr>
+          <w:rFonts w:ascii="Arial" w:hAnsi="Arial" w:cs="Arial"/>
+          <w:b/>
+          <w:sz w:val="24"/>
+          <w:szCs w:val="24"/>
+        </w:rPr>
+        <w:t xml:space="preserve"> </w:t>
+      </w:r>
+      <w:r>
+        <w:rPr>
+          <w:rFonts w:ascii="Arial" w:hAnsi="Arial" w:cs="Arial"/>
+          <w:b/>
+          <w:sz w:val="24"/>
+          <w:szCs w:val="24"/>
+        </w:rPr>
+        <w:t>adicionado</w:t>
+      </w:r>
+      <w:r>
+        <w:rPr>
+          <w:rFonts w:ascii="Arial" w:hAnsi="Arial" w:cs="Arial"/>
+          <w:b/>
+          <w:sz w:val="24"/>
+          <w:szCs w:val="24"/>
+        </w:rPr>
+        <w:t xml:space="preserve"> ao repositório</w:t>
+      </w:r>
+      <w:r>
+        <w:rPr>
+          <w:rFonts w:ascii="Arial" w:hAnsi="Arial" w:cs="Arial"/>
+          <w:b/>
+          <w:sz w:val="24"/>
+          <w:szCs w:val="24"/>
+        </w:rPr>
+        <w:t>:</w:t>
+      </w:r>
+    </w:p>
+    <w:p>
+      <w:pPr>
+        <w:pStyle w:val="PargrafodaLista"/>
+        <w:numPr>
+          <w:ilvl w:val="0"/>
+          <w:numId w:val="3"/>
+        </w:numPr>
+        <w:spacing w:line="360" w:lineRule="auto"/>
+        <w:jc w:val="both"/>
+        <w:rPr>
+          <w:rFonts w:ascii="Arial" w:hAnsi="Arial" w:cs="Arial"/>
+          <w:sz w:val="24"/>
+          <w:szCs w:val="24"/>
+        </w:rPr>
+      </w:pPr>
+      <w:r>
+        <w:rPr>
+          <w:rFonts w:ascii="Arial" w:hAnsi="Arial" w:cs="Arial"/>
+          <w:sz w:val="24"/>
+          <w:szCs w:val="24"/>
+        </w:rPr>
+        <w:t>Relatórios.</w:t>
+      </w:r>
+    </w:p>
+    <w:p>
+      <w:pPr>
+        <w:spacing w:line="360" w:lineRule="auto"/>
+        <w:ind w:left="708"/>
+        <w:jc w:val="both"/>
+        <w:rPr>
+          <w:rFonts w:ascii="Arial" w:hAnsi="Arial" w:cs="Arial"/>
+          <w:b/>
+          <w:sz w:val="24"/>
+          <w:szCs w:val="24"/>
+        </w:rPr>
+      </w:pPr>
+      <w:r>
+        <w:rPr>
+          <w:rFonts w:ascii="Arial" w:hAnsi="Arial" w:cs="Arial"/>
+          <w:b/>
+          <w:sz w:val="24"/>
+          <w:szCs w:val="24"/>
+        </w:rPr>
+        <w:t>Documento</w:t>
+      </w:r>
+      <w:r>
+        <w:rPr>
+          <w:rFonts w:ascii="Arial" w:hAnsi="Arial" w:cs="Arial"/>
+          <w:b/>
+          <w:sz w:val="24"/>
+          <w:szCs w:val="24"/>
+        </w:rPr>
+        <w:t>s</w:t>
+      </w:r>
+      <w:r>
+        <w:rPr>
+          <w:rFonts w:ascii="Arial" w:hAnsi="Arial" w:cs="Arial"/>
+          <w:b/>
+          <w:sz w:val="24"/>
+          <w:szCs w:val="24"/>
+        </w:rPr>
+        <w:t xml:space="preserve"> alterado</w:t>
+      </w:r>
+      <w:r>
+        <w:rPr>
+          <w:rFonts w:ascii="Arial" w:hAnsi="Arial" w:cs="Arial"/>
+          <w:b/>
+          <w:sz w:val="24"/>
+          <w:szCs w:val="24"/>
+        </w:rPr>
+        <w:t>s</w:t>
+      </w:r>
+      <w:r>
+        <w:rPr>
+          <w:rFonts w:ascii="Arial" w:hAnsi="Arial" w:cs="Arial"/>
+          <w:b/>
+          <w:sz w:val="24"/>
+          <w:szCs w:val="24"/>
+        </w:rPr>
+        <w:t>:</w:t>
+      </w:r>
+    </w:p>
+    <w:p>
+      <w:pPr>
+        <w:pStyle w:val="PargrafodaLista"/>
+        <w:numPr>
+          <w:ilvl w:val="0"/>
+          <w:numId w:val="3"/>
+        </w:numPr>
+        <w:spacing w:line="360" w:lineRule="auto"/>
+        <w:jc w:val="both"/>
+        <w:rPr>
+          <w:rFonts w:ascii="Arial" w:hAnsi="Arial" w:cs="Arial"/>
+          <w:sz w:val="24"/>
+          <w:szCs w:val="24"/>
+        </w:rPr>
+      </w:pPr>
+      <w:r>
+        <w:rPr>
+          <w:rFonts w:ascii="Arial" w:hAnsi="Arial" w:cs="Arial"/>
+          <w:sz w:val="24"/>
+          <w:szCs w:val="24"/>
+        </w:rPr>
+        <w:t>Diagrama de Classe</w:t>
+      </w:r>
+    </w:p>
+    <w:p>
+      <w:pPr>
+        <w:spacing w:line="360" w:lineRule="auto"/>
+        <w:jc w:val="both"/>
+        <w:rPr>
+          <w:rFonts w:ascii="Arial" w:hAnsi="Arial" w:cs="Arial"/>
+          <w:b/>
           <w:sz w:val="24"/>
           <w:szCs w:val="24"/>
         </w:rPr>
@@ -330,6 +564,7 @@
           <w:sz w:val="24"/>
           <w:szCs w:val="24"/>
         </w:rPr>
+        <w:lastRenderedPageBreak/>
         <w:t>Foi desenhado o Diagrama de Casos de Uso, com o ator Jogador e os Casos de Uso "Visualizar Recordes", "Visualizar Instruções" e "Jogar o Jogo". Em paralelo o Documento de Caso de Uso foi escri</w:t>
       </w:r>
       <w:r>
@@ -402,121 +637,453 @@
           <w:sz w:val="24"/>
           <w:szCs w:val="24"/>
         </w:rPr>
-        <w:t xml:space="preserve">do a classe "Estágio", onde consta os objetos da Classe "Inimigo", podendo ter nenhum ou muitos. Foi incluído também a tela de Menu como Classe, para que </w:t>
-      </w:r>
-      <w:r>
-        <w:rPr>
-          <w:rFonts w:ascii="Arial" w:hAnsi="Arial" w:cs="Arial"/>
+        <w:t>do a classe "Estágio", onde consta os objetos da Classe "Inimigo", podendo ter nenhum ou muitos. Foi incluído também a tela de Menu como Classe, para que esta redirecione para as telas de jogo, de recordes ou de inst</w:t>
+      </w:r>
+      <w:r>
+        <w:rPr>
+          <w:rFonts w:ascii="Arial" w:hAnsi="Arial" w:cs="Arial"/>
+          <w:sz w:val="24"/>
+          <w:szCs w:val="24"/>
+        </w:rPr>
+        <w:t xml:space="preserve">ruções ao iniciar a aplicação. </w:t>
+      </w:r>
+    </w:p>
+    <w:p>
+      <w:pPr>
+        <w:spacing w:line="360" w:lineRule="auto"/>
+        <w:ind w:firstLine="708"/>
+        <w:jc w:val="both"/>
+        <w:rPr>
+          <w:rFonts w:ascii="Arial" w:hAnsi="Arial" w:cs="Arial"/>
+          <w:sz w:val="24"/>
+          <w:szCs w:val="24"/>
+        </w:rPr>
+      </w:pPr>
+      <w:r>
+        <w:rPr>
+          <w:rFonts w:ascii="Arial" w:hAnsi="Arial" w:cs="Arial"/>
+          <w:sz w:val="24"/>
+          <w:szCs w:val="24"/>
+        </w:rPr>
+        <w:t xml:space="preserve">Os </w:t>
+      </w:r>
+      <w:r>
+        <w:rPr>
+          <w:rFonts w:ascii="Arial" w:hAnsi="Arial" w:cs="Arial"/>
+          <w:i/>
+          <w:sz w:val="24"/>
+          <w:szCs w:val="24"/>
+        </w:rPr>
+        <w:t>Sprites</w:t>
+      </w:r>
+      <w:r>
+        <w:rPr>
+          <w:rFonts w:ascii="Arial" w:hAnsi="Arial" w:cs="Arial"/>
+          <w:sz w:val="24"/>
+          <w:szCs w:val="24"/>
+        </w:rPr>
+        <w:t xml:space="preserve"> do jogo original foram encontrados e </w:t>
+      </w:r>
+      <w:r>
+        <w:rPr>
+          <w:rFonts w:ascii="Arial" w:hAnsi="Arial" w:cs="Arial"/>
+          <w:sz w:val="24"/>
+          <w:szCs w:val="24"/>
+        </w:rPr>
+        <w:t>adicionados no repositório (6).</w:t>
+      </w:r>
+    </w:p>
+    <w:p>
+      <w:pPr>
+        <w:spacing w:line="360" w:lineRule="auto"/>
+        <w:ind w:firstLine="708"/>
+        <w:jc w:val="both"/>
+        <w:rPr>
+          <w:rFonts w:ascii="Arial" w:hAnsi="Arial" w:cs="Arial"/>
+          <w:sz w:val="24"/>
+          <w:szCs w:val="24"/>
+        </w:rPr>
+      </w:pPr>
+      <w:r>
+        <w:rPr>
+          <w:rFonts w:ascii="Arial" w:hAnsi="Arial" w:cs="Arial"/>
+          <w:sz w:val="24"/>
+          <w:szCs w:val="24"/>
+        </w:rPr>
+        <w:t>Uma sequência de mapas foi encontrada (7), não serão usados no projeto, mas servem como base, muito possivelmente serão excluídos futuramente.</w:t>
+      </w:r>
+    </w:p>
+    <w:p>
+      <w:pPr>
+        <w:spacing w:line="360" w:lineRule="auto"/>
+        <w:ind w:firstLine="708"/>
+        <w:jc w:val="both"/>
+        <w:rPr>
+          <w:rFonts w:ascii="Arial" w:hAnsi="Arial" w:cs="Arial"/>
+          <w:b/>
+          <w:sz w:val="24"/>
+          <w:szCs w:val="24"/>
+        </w:rPr>
+      </w:pPr>
+      <w:r>
+        <w:rPr>
+          <w:rFonts w:ascii="Arial" w:hAnsi="Arial" w:cs="Arial"/>
+          <w:b/>
+          <w:sz w:val="24"/>
+          <w:szCs w:val="24"/>
+        </w:rPr>
+        <w:t xml:space="preserve">Documentos </w:t>
+      </w:r>
+      <w:r>
+        <w:rPr>
+          <w:rFonts w:ascii="Arial" w:hAnsi="Arial" w:cs="Arial"/>
+          <w:b/>
+          <w:sz w:val="24"/>
+          <w:szCs w:val="24"/>
+        </w:rPr>
+        <w:t>adicionados ao repositório</w:t>
+      </w:r>
+      <w:r>
+        <w:rPr>
+          <w:rFonts w:ascii="Arial" w:hAnsi="Arial" w:cs="Arial"/>
+          <w:b/>
+          <w:sz w:val="24"/>
+          <w:szCs w:val="24"/>
+        </w:rPr>
+        <w:t>:</w:t>
+      </w:r>
+    </w:p>
+    <w:p>
+      <w:pPr>
+        <w:pStyle w:val="PargrafodaLista"/>
+        <w:numPr>
+          <w:ilvl w:val="0"/>
+          <w:numId w:val="3"/>
+        </w:numPr>
+        <w:spacing w:line="360" w:lineRule="auto"/>
+        <w:jc w:val="both"/>
+        <w:rPr>
+          <w:rFonts w:ascii="Arial" w:hAnsi="Arial" w:cs="Arial"/>
+          <w:sz w:val="24"/>
+          <w:szCs w:val="24"/>
+        </w:rPr>
+      </w:pPr>
+      <w:r>
+        <w:rPr>
+          <w:rFonts w:ascii="Arial" w:hAnsi="Arial" w:cs="Arial"/>
+          <w:sz w:val="24"/>
+          <w:szCs w:val="24"/>
+        </w:rPr>
+        <w:t>Documento de Requisitos</w:t>
+      </w:r>
+    </w:p>
+    <w:p>
+      <w:pPr>
+        <w:pStyle w:val="PargrafodaLista"/>
+        <w:numPr>
+          <w:ilvl w:val="0"/>
+          <w:numId w:val="3"/>
+        </w:numPr>
+        <w:spacing w:line="360" w:lineRule="auto"/>
+        <w:jc w:val="both"/>
+        <w:rPr>
+          <w:rFonts w:ascii="Arial" w:hAnsi="Arial" w:cs="Arial"/>
+          <w:sz w:val="24"/>
+          <w:szCs w:val="24"/>
+        </w:rPr>
+      </w:pPr>
+      <w:r>
+        <w:rPr>
+          <w:rFonts w:ascii="Arial" w:hAnsi="Arial" w:cs="Arial"/>
+          <w:sz w:val="24"/>
+          <w:szCs w:val="24"/>
+        </w:rPr>
+        <w:t>Documento de Restrições</w:t>
+      </w:r>
+    </w:p>
+    <w:p>
+      <w:pPr>
+        <w:pStyle w:val="PargrafodaLista"/>
+        <w:numPr>
+          <w:ilvl w:val="0"/>
+          <w:numId w:val="3"/>
+        </w:numPr>
+        <w:spacing w:line="360" w:lineRule="auto"/>
+        <w:jc w:val="both"/>
+        <w:rPr>
+          <w:rFonts w:ascii="Arial" w:hAnsi="Arial" w:cs="Arial"/>
+          <w:sz w:val="24"/>
+          <w:szCs w:val="24"/>
+        </w:rPr>
+      </w:pPr>
+      <w:r>
+        <w:rPr>
+          <w:rFonts w:ascii="Arial" w:hAnsi="Arial" w:cs="Arial"/>
+          <w:sz w:val="24"/>
+          <w:szCs w:val="24"/>
+        </w:rPr>
+        <w:t>Diagrama de Casos de Uso</w:t>
+      </w:r>
+    </w:p>
+    <w:p>
+      <w:pPr>
+        <w:pStyle w:val="PargrafodaLista"/>
+        <w:numPr>
+          <w:ilvl w:val="0"/>
+          <w:numId w:val="3"/>
+        </w:numPr>
+        <w:spacing w:line="360" w:lineRule="auto"/>
+        <w:jc w:val="both"/>
+        <w:rPr>
+          <w:rFonts w:ascii="Arial" w:hAnsi="Arial" w:cs="Arial"/>
+          <w:sz w:val="24"/>
+          <w:szCs w:val="24"/>
+        </w:rPr>
+      </w:pPr>
+      <w:r>
+        <w:rPr>
+          <w:rFonts w:ascii="Arial" w:hAnsi="Arial" w:cs="Arial"/>
+          <w:sz w:val="24"/>
+          <w:szCs w:val="24"/>
+        </w:rPr>
+        <w:t>Diagrama de Atividades</w:t>
+      </w:r>
+    </w:p>
+    <w:p>
+      <w:pPr>
+        <w:pStyle w:val="PargrafodaLista"/>
+        <w:numPr>
+          <w:ilvl w:val="0"/>
+          <w:numId w:val="3"/>
+        </w:numPr>
+        <w:spacing w:line="360" w:lineRule="auto"/>
+        <w:jc w:val="both"/>
+        <w:rPr>
+          <w:rFonts w:ascii="Arial" w:hAnsi="Arial" w:cs="Arial"/>
+          <w:sz w:val="24"/>
+          <w:szCs w:val="24"/>
+        </w:rPr>
+      </w:pPr>
+      <w:r>
+        <w:rPr>
+          <w:rFonts w:ascii="Arial" w:hAnsi="Arial" w:cs="Arial"/>
+          <w:sz w:val="24"/>
+          <w:szCs w:val="24"/>
+        </w:rPr>
+        <w:t>Atari - River Raid Atari 2600 - River Raid</w:t>
+      </w:r>
+    </w:p>
+    <w:p>
+      <w:pPr>
+        <w:pStyle w:val="PargrafodaLista"/>
+        <w:numPr>
+          <w:ilvl w:val="0"/>
+          <w:numId w:val="3"/>
+        </w:numPr>
+        <w:spacing w:line="360" w:lineRule="auto"/>
+        <w:jc w:val="both"/>
+        <w:rPr>
+          <w:rFonts w:ascii="Arial" w:hAnsi="Arial" w:cs="Arial"/>
+          <w:sz w:val="24"/>
+          <w:szCs w:val="24"/>
+        </w:rPr>
+      </w:pPr>
+      <w:r>
+        <w:rPr>
+          <w:rFonts w:ascii="Arial" w:hAnsi="Arial" w:cs="Arial"/>
+          <w:sz w:val="24"/>
+          <w:szCs w:val="24"/>
+        </w:rPr>
+        <w:t>Descrição do Caso de Uso - Jogar o Jogo</w:t>
+      </w:r>
+    </w:p>
+    <w:p>
+      <w:pPr>
+        <w:pStyle w:val="PargrafodaLista"/>
+        <w:numPr>
+          <w:ilvl w:val="0"/>
+          <w:numId w:val="3"/>
+        </w:numPr>
+        <w:spacing w:line="360" w:lineRule="auto"/>
+        <w:jc w:val="both"/>
+        <w:rPr>
+          <w:rFonts w:ascii="Arial" w:hAnsi="Arial" w:cs="Arial"/>
+          <w:sz w:val="24"/>
+          <w:szCs w:val="24"/>
+        </w:rPr>
+      </w:pPr>
+      <w:r>
+        <w:rPr>
+          <w:rFonts w:ascii="Arial" w:hAnsi="Arial" w:cs="Arial"/>
+          <w:sz w:val="24"/>
+          <w:szCs w:val="24"/>
+        </w:rPr>
+        <w:t>Descrição do Caso de Uso - Visualizar Instruções</w:t>
+      </w:r>
+    </w:p>
+    <w:p>
+      <w:pPr>
+        <w:pStyle w:val="PargrafodaLista"/>
+        <w:numPr>
+          <w:ilvl w:val="0"/>
+          <w:numId w:val="3"/>
+        </w:numPr>
+        <w:spacing w:line="360" w:lineRule="auto"/>
+        <w:jc w:val="both"/>
+        <w:rPr>
+          <w:rFonts w:ascii="Arial" w:hAnsi="Arial" w:cs="Arial"/>
+          <w:sz w:val="24"/>
+          <w:szCs w:val="24"/>
+        </w:rPr>
+      </w:pPr>
+      <w:r>
+        <w:rPr>
+          <w:rFonts w:ascii="Arial" w:hAnsi="Arial" w:cs="Arial"/>
+          <w:sz w:val="24"/>
+          <w:szCs w:val="24"/>
+        </w:rPr>
+        <w:t>Descrição do Caso de Uso - Visualizar Recordes</w:t>
+      </w:r>
+    </w:p>
+    <w:p>
+      <w:pPr>
+        <w:spacing w:line="360" w:lineRule="auto"/>
+        <w:ind w:left="708"/>
+        <w:jc w:val="both"/>
+        <w:rPr>
+          <w:rFonts w:ascii="Arial" w:hAnsi="Arial" w:cs="Arial"/>
+          <w:b/>
+          <w:sz w:val="24"/>
+          <w:szCs w:val="24"/>
+        </w:rPr>
+      </w:pPr>
+      <w:r>
+        <w:rPr>
+          <w:rFonts w:ascii="Arial" w:hAnsi="Arial" w:cs="Arial"/>
+          <w:b/>
+          <w:sz w:val="24"/>
+          <w:szCs w:val="24"/>
+        </w:rPr>
+        <w:t>Documentos alterados:</w:t>
+      </w:r>
+    </w:p>
+    <w:p>
+      <w:pPr>
+        <w:pStyle w:val="PargrafodaLista"/>
+        <w:numPr>
+          <w:ilvl w:val="0"/>
+          <w:numId w:val="5"/>
+        </w:numPr>
+        <w:spacing w:line="360" w:lineRule="auto"/>
+        <w:jc w:val="both"/>
+        <w:rPr>
+          <w:rFonts w:ascii="Arial" w:hAnsi="Arial" w:cs="Arial"/>
+          <w:sz w:val="24"/>
+          <w:szCs w:val="24"/>
+        </w:rPr>
+      </w:pPr>
+      <w:r>
+        <w:rPr>
+          <w:rFonts w:ascii="Arial" w:hAnsi="Arial" w:cs="Arial"/>
+          <w:sz w:val="24"/>
+          <w:szCs w:val="24"/>
+        </w:rPr>
+        <w:t>Diagrama de Classe</w:t>
+      </w:r>
+    </w:p>
+    <w:p>
+      <w:pPr>
+        <w:pStyle w:val="PargrafodaLista"/>
+        <w:numPr>
+          <w:ilvl w:val="0"/>
+          <w:numId w:val="5"/>
+        </w:numPr>
+        <w:spacing w:line="360" w:lineRule="auto"/>
+        <w:jc w:val="both"/>
+        <w:rPr>
+          <w:rFonts w:ascii="Arial" w:hAnsi="Arial" w:cs="Arial"/>
+          <w:sz w:val="24"/>
+          <w:szCs w:val="24"/>
+        </w:rPr>
+      </w:pPr>
+      <w:r>
+        <w:rPr>
+          <w:rFonts w:ascii="Arial" w:hAnsi="Arial" w:cs="Arial"/>
+          <w:sz w:val="24"/>
+          <w:szCs w:val="24"/>
+        </w:rPr>
+        <w:t>Links</w:t>
+      </w:r>
+    </w:p>
+    <w:p>
+      <w:pPr>
+        <w:pStyle w:val="PargrafodaLista"/>
+        <w:numPr>
+          <w:ilvl w:val="0"/>
+          <w:numId w:val="5"/>
+        </w:numPr>
+        <w:spacing w:line="360" w:lineRule="auto"/>
+        <w:jc w:val="both"/>
+        <w:rPr>
+          <w:rFonts w:ascii="Arial" w:hAnsi="Arial" w:cs="Arial"/>
+          <w:sz w:val="24"/>
+          <w:szCs w:val="24"/>
+        </w:rPr>
+      </w:pPr>
+      <w:r>
+        <w:rPr>
+          <w:rFonts w:ascii="Arial" w:hAnsi="Arial" w:cs="Arial"/>
+          <w:sz w:val="24"/>
+          <w:szCs w:val="24"/>
+        </w:rPr>
+        <w:t>Relatórios</w:t>
+      </w:r>
+    </w:p>
+    <w:p>
+      <w:pPr>
+        <w:pStyle w:val="PargrafodaLista"/>
+        <w:spacing w:line="360" w:lineRule="auto"/>
+        <w:jc w:val="both"/>
+        <w:rPr>
+          <w:rFonts w:ascii="Arial" w:hAnsi="Arial" w:cs="Arial"/>
+          <w:sz w:val="24"/>
+          <w:szCs w:val="24"/>
+        </w:rPr>
+      </w:pPr>
+    </w:p>
+    <w:p>
+      <w:pPr>
+        <w:spacing w:line="360" w:lineRule="auto"/>
+        <w:jc w:val="both"/>
+        <w:rPr>
+          <w:rFonts w:ascii="Arial" w:hAnsi="Arial" w:cs="Arial"/>
+          <w:b/>
+          <w:sz w:val="24"/>
+          <w:szCs w:val="24"/>
+        </w:rPr>
+      </w:pPr>
+    </w:p>
+    <w:p>
+      <w:pPr>
+        <w:spacing w:line="360" w:lineRule="auto"/>
+        <w:jc w:val="both"/>
+        <w:rPr>
+          <w:rFonts w:ascii="Arial" w:hAnsi="Arial" w:cs="Arial"/>
+          <w:b/>
+          <w:sz w:val="24"/>
+          <w:szCs w:val="24"/>
+        </w:rPr>
+      </w:pPr>
+      <w:bookmarkStart w:id="0" w:name="_GoBack"/>
+      <w:bookmarkEnd w:id="0"/>
+      <w:r>
+        <w:rPr>
+          <w:rFonts w:ascii="Arial" w:hAnsi="Arial" w:cs="Arial"/>
+          <w:b/>
           <w:sz w:val="24"/>
           <w:szCs w:val="24"/>
         </w:rPr>
         <w:lastRenderedPageBreak/>
-        <w:t>esta redirecione para as telas de jogo, de recordes ou de inst</w:t>
-      </w:r>
-      <w:r>
-        <w:rPr>
-          <w:rFonts w:ascii="Arial" w:hAnsi="Arial" w:cs="Arial"/>
-          <w:sz w:val="24"/>
-          <w:szCs w:val="24"/>
-        </w:rPr>
-        <w:t xml:space="preserve">ruções ao iniciar a aplicação. </w:t>
-      </w:r>
-    </w:p>
-    <w:p>
-      <w:pPr>
-        <w:spacing w:line="360" w:lineRule="auto"/>
-        <w:ind w:firstLine="708"/>
-        <w:jc w:val="both"/>
-        <w:rPr>
-          <w:rFonts w:ascii="Arial" w:hAnsi="Arial" w:cs="Arial"/>
-          <w:sz w:val="24"/>
-          <w:szCs w:val="24"/>
-        </w:rPr>
-      </w:pPr>
-      <w:r>
-        <w:rPr>
-          <w:rFonts w:ascii="Arial" w:hAnsi="Arial" w:cs="Arial"/>
-          <w:sz w:val="24"/>
-          <w:szCs w:val="24"/>
-        </w:rPr>
-        <w:t xml:space="preserve">Os </w:t>
-      </w:r>
-      <w:r>
-        <w:rPr>
-          <w:rFonts w:ascii="Arial" w:hAnsi="Arial" w:cs="Arial"/>
-          <w:i/>
-          <w:sz w:val="24"/>
-          <w:szCs w:val="24"/>
-        </w:rPr>
-        <w:t>Sprites</w:t>
-      </w:r>
-      <w:r>
-        <w:rPr>
-          <w:rFonts w:ascii="Arial" w:hAnsi="Arial" w:cs="Arial"/>
-          <w:sz w:val="24"/>
-          <w:szCs w:val="24"/>
-        </w:rPr>
-        <w:t xml:space="preserve"> do jogo original foram encontrados e </w:t>
-      </w:r>
-      <w:r>
-        <w:rPr>
-          <w:rFonts w:ascii="Arial" w:hAnsi="Arial" w:cs="Arial"/>
-          <w:sz w:val="24"/>
-          <w:szCs w:val="24"/>
-        </w:rPr>
-        <w:t>adicionados no repositório (6).</w:t>
-      </w:r>
-    </w:p>
-    <w:p>
-      <w:pPr>
-        <w:spacing w:line="360" w:lineRule="auto"/>
-        <w:ind w:firstLine="708"/>
-        <w:jc w:val="both"/>
-        <w:rPr>
-          <w:rFonts w:ascii="Arial" w:hAnsi="Arial" w:cs="Arial"/>
-          <w:sz w:val="24"/>
-          <w:szCs w:val="24"/>
-        </w:rPr>
-      </w:pPr>
-      <w:r>
-        <w:rPr>
-          <w:rFonts w:ascii="Arial" w:hAnsi="Arial" w:cs="Arial"/>
-          <w:sz w:val="24"/>
-          <w:szCs w:val="24"/>
-        </w:rPr>
-        <w:t>Uma sequência de mapas foi encontrada (7), não serão usados no projeto, mas servem como base, muito possivelmente serão excluídos futuramente.</w:t>
-      </w:r>
-    </w:p>
-    <w:p>
-      <w:pPr>
-        <w:spacing w:line="360" w:lineRule="auto"/>
-        <w:ind w:firstLine="708"/>
-        <w:jc w:val="both"/>
-        <w:rPr>
-          <w:rFonts w:ascii="Arial" w:hAnsi="Arial" w:cs="Arial"/>
-          <w:sz w:val="24"/>
-          <w:szCs w:val="24"/>
-        </w:rPr>
-      </w:pPr>
-    </w:p>
-    <w:p>
-      <w:pPr>
-        <w:spacing w:line="360" w:lineRule="auto"/>
-        <w:jc w:val="both"/>
-        <w:rPr>
-          <w:rFonts w:ascii="Arial" w:hAnsi="Arial" w:cs="Arial"/>
-          <w:b/>
-          <w:sz w:val="24"/>
-          <w:szCs w:val="24"/>
-        </w:rPr>
-      </w:pPr>
-      <w:r>
-        <w:rPr>
-          <w:rFonts w:ascii="Arial" w:hAnsi="Arial" w:cs="Arial"/>
-          <w:b/>
-          <w:sz w:val="24"/>
-          <w:szCs w:val="24"/>
-        </w:rPr>
         <w:t>Dia 4 (26/04)</w:t>
       </w:r>
     </w:p>
@@ -539,8 +1106,279 @@
         <w:tab/>
         <w:t>Diagrama de Classes foi alterado para a sua versão 0.4, foram incluídas as classes “Estagio Atual” e “Tela Jogo” para unir as telas de menu, o jogador e o estágio do jogo, sendo assim tratados como coisas relacionadas, mas independentes.</w:t>
       </w:r>
-      <w:bookmarkStart w:id="0" w:name="_GoBack"/>
-      <w:bookmarkEnd w:id="0"/>
+    </w:p>
+    <w:p>
+      <w:pPr>
+        <w:spacing w:line="360" w:lineRule="auto"/>
+        <w:jc w:val="both"/>
+        <w:rPr>
+          <w:rFonts w:ascii="Arial" w:hAnsi="Arial" w:cs="Arial"/>
+          <w:sz w:val="24"/>
+          <w:szCs w:val="24"/>
+        </w:rPr>
+      </w:pPr>
+      <w:r>
+        <w:rPr>
+          <w:rFonts w:ascii="Arial" w:hAnsi="Arial" w:cs="Arial"/>
+          <w:sz w:val="24"/>
+          <w:szCs w:val="24"/>
+        </w:rPr>
+        <w:tab/>
+      </w:r>
+      <w:proofErr w:type="spellStart"/>
+      <w:r>
+        <w:rPr>
+          <w:rFonts w:ascii="Arial" w:hAnsi="Arial" w:cs="Arial"/>
+          <w:i/>
+          <w:sz w:val="24"/>
+          <w:szCs w:val="24"/>
+        </w:rPr>
+        <w:t>Prints</w:t>
+      </w:r>
+      <w:proofErr w:type="spellEnd"/>
+      <w:r>
+        <w:rPr>
+          <w:rFonts w:ascii="Arial" w:hAnsi="Arial" w:cs="Arial"/>
+          <w:i/>
+          <w:sz w:val="24"/>
+          <w:szCs w:val="24"/>
+        </w:rPr>
+        <w:t xml:space="preserve"> </w:t>
+      </w:r>
+      <w:r>
+        <w:rPr>
+          <w:rFonts w:ascii="Arial" w:hAnsi="Arial" w:cs="Arial"/>
+          <w:sz w:val="24"/>
+          <w:szCs w:val="24"/>
+        </w:rPr>
+        <w:t xml:space="preserve">de partes do mapa foram tirados para poder gerar um mapa para o jogo, apesar de o jogo original usar geração procedural de conteúdo para gerar os mapas, por falta de tempo e de </w:t>
+      </w:r>
+      <w:r>
+        <w:rPr>
+          <w:rFonts w:ascii="Arial" w:hAnsi="Arial" w:cs="Arial"/>
+          <w:i/>
+          <w:sz w:val="24"/>
+          <w:szCs w:val="24"/>
+        </w:rPr>
+        <w:t>expertise</w:t>
+      </w:r>
+      <w:r>
+        <w:rPr>
+          <w:rFonts w:ascii="Arial" w:hAnsi="Arial" w:cs="Arial"/>
+          <w:i/>
+          <w:sz w:val="24"/>
+          <w:szCs w:val="24"/>
+        </w:rPr>
+        <w:t xml:space="preserve"> </w:t>
+      </w:r>
+      <w:r>
+        <w:rPr>
+          <w:rFonts w:ascii="Arial" w:hAnsi="Arial" w:cs="Arial"/>
+          <w:sz w:val="24"/>
+          <w:szCs w:val="24"/>
+        </w:rPr>
+        <w:t>nessa técnica, não será aplicada.</w:t>
+      </w:r>
+    </w:p>
+    <w:p>
+      <w:pPr>
+        <w:spacing w:line="360" w:lineRule="auto"/>
+        <w:ind w:firstLine="708"/>
+        <w:jc w:val="both"/>
+        <w:rPr>
+          <w:rFonts w:ascii="Arial" w:hAnsi="Arial" w:cs="Arial"/>
+          <w:b/>
+          <w:sz w:val="24"/>
+          <w:szCs w:val="24"/>
+        </w:rPr>
+      </w:pPr>
+      <w:r>
+        <w:rPr>
+          <w:rFonts w:ascii="Arial" w:hAnsi="Arial" w:cs="Arial"/>
+          <w:b/>
+          <w:sz w:val="24"/>
+          <w:szCs w:val="24"/>
+        </w:rPr>
+        <w:t>Documentos adicionados ao repositório:</w:t>
+      </w:r>
+    </w:p>
+    <w:p>
+      <w:pPr>
+        <w:pStyle w:val="PargrafodaLista"/>
+        <w:numPr>
+          <w:ilvl w:val="0"/>
+          <w:numId w:val="1"/>
+        </w:numPr>
+        <w:spacing w:line="360" w:lineRule="auto"/>
+        <w:jc w:val="both"/>
+        <w:rPr>
+          <w:rFonts w:ascii="Arial" w:hAnsi="Arial" w:cs="Arial"/>
+          <w:sz w:val="24"/>
+          <w:szCs w:val="24"/>
+        </w:rPr>
+      </w:pPr>
+      <w:proofErr w:type="spellStart"/>
+      <w:proofErr w:type="gramStart"/>
+      <w:r>
+        <w:rPr>
+          <w:rFonts w:ascii="Arial" w:hAnsi="Arial" w:cs="Arial"/>
+          <w:sz w:val="24"/>
+          <w:szCs w:val="24"/>
+        </w:rPr>
+        <w:t>mapa</w:t>
+      </w:r>
+      <w:proofErr w:type="gramEnd"/>
+      <w:r>
+        <w:rPr>
+          <w:rFonts w:ascii="Arial" w:hAnsi="Arial" w:cs="Arial"/>
+          <w:sz w:val="24"/>
+          <w:szCs w:val="24"/>
+        </w:rPr>
+        <w:t>_inicio</w:t>
+      </w:r>
+      <w:proofErr w:type="spellEnd"/>
+    </w:p>
+    <w:p>
+      <w:pPr>
+        <w:pStyle w:val="PargrafodaLista"/>
+        <w:numPr>
+          <w:ilvl w:val="0"/>
+          <w:numId w:val="1"/>
+        </w:numPr>
+        <w:spacing w:line="360" w:lineRule="auto"/>
+        <w:jc w:val="both"/>
+        <w:rPr>
+          <w:rFonts w:ascii="Arial" w:hAnsi="Arial" w:cs="Arial"/>
+          <w:sz w:val="24"/>
+          <w:szCs w:val="24"/>
+        </w:rPr>
+      </w:pPr>
+      <w:proofErr w:type="spellStart"/>
+      <w:proofErr w:type="gramStart"/>
+      <w:r>
+        <w:rPr>
+          <w:rFonts w:ascii="Arial" w:hAnsi="Arial" w:cs="Arial"/>
+          <w:sz w:val="24"/>
+          <w:szCs w:val="24"/>
+        </w:rPr>
+        <w:t>mapa</w:t>
+      </w:r>
+      <w:proofErr w:type="gramEnd"/>
+      <w:r>
+        <w:rPr>
+          <w:rFonts w:ascii="Arial" w:hAnsi="Arial" w:cs="Arial"/>
+          <w:sz w:val="24"/>
+          <w:szCs w:val="24"/>
+        </w:rPr>
+        <w:t>_meio</w:t>
+      </w:r>
+      <w:proofErr w:type="spellEnd"/>
+    </w:p>
+    <w:p>
+      <w:pPr>
+        <w:pStyle w:val="PargrafodaLista"/>
+        <w:numPr>
+          <w:ilvl w:val="0"/>
+          <w:numId w:val="1"/>
+        </w:numPr>
+        <w:spacing w:line="360" w:lineRule="auto"/>
+        <w:jc w:val="both"/>
+        <w:rPr>
+          <w:rFonts w:ascii="Arial" w:hAnsi="Arial" w:cs="Arial"/>
+          <w:sz w:val="24"/>
+          <w:szCs w:val="24"/>
+        </w:rPr>
+      </w:pPr>
+      <w:proofErr w:type="spellStart"/>
+      <w:proofErr w:type="gramStart"/>
+      <w:r>
+        <w:rPr>
+          <w:rFonts w:ascii="Arial" w:hAnsi="Arial" w:cs="Arial"/>
+          <w:sz w:val="24"/>
+          <w:szCs w:val="24"/>
+        </w:rPr>
+        <w:t>mapa</w:t>
+      </w:r>
+      <w:proofErr w:type="gramEnd"/>
+      <w:r>
+        <w:rPr>
+          <w:rFonts w:ascii="Arial" w:hAnsi="Arial" w:cs="Arial"/>
+          <w:sz w:val="24"/>
+          <w:szCs w:val="24"/>
+        </w:rPr>
+        <w:t>_fim</w:t>
+      </w:r>
+      <w:proofErr w:type="spellEnd"/>
+    </w:p>
+    <w:p>
+      <w:pPr>
+        <w:spacing w:line="360" w:lineRule="auto"/>
+        <w:ind w:left="708"/>
+        <w:jc w:val="both"/>
+        <w:rPr>
+          <w:rFonts w:ascii="Arial" w:hAnsi="Arial" w:cs="Arial"/>
+          <w:b/>
+          <w:sz w:val="24"/>
+          <w:szCs w:val="24"/>
+        </w:rPr>
+      </w:pPr>
+      <w:r>
+        <w:rPr>
+          <w:rFonts w:ascii="Arial" w:hAnsi="Arial" w:cs="Arial"/>
+          <w:b/>
+          <w:sz w:val="24"/>
+          <w:szCs w:val="24"/>
+        </w:rPr>
+        <w:t>Documentos alterados:</w:t>
+      </w:r>
+    </w:p>
+    <w:p>
+      <w:pPr>
+        <w:pStyle w:val="PargrafodaLista"/>
+        <w:numPr>
+          <w:ilvl w:val="0"/>
+          <w:numId w:val="6"/>
+        </w:numPr>
+        <w:spacing w:line="360" w:lineRule="auto"/>
+        <w:jc w:val="both"/>
+        <w:rPr>
+          <w:rFonts w:ascii="Arial" w:hAnsi="Arial" w:cs="Arial"/>
+          <w:sz w:val="24"/>
+          <w:szCs w:val="24"/>
+        </w:rPr>
+      </w:pPr>
+      <w:r>
+        <w:rPr>
+          <w:rFonts w:ascii="Arial" w:hAnsi="Arial" w:cs="Arial"/>
+          <w:sz w:val="24"/>
+          <w:szCs w:val="24"/>
+        </w:rPr>
+        <w:t>Diagrama de Classe</w:t>
+      </w:r>
+    </w:p>
+    <w:p>
+      <w:pPr>
+        <w:pStyle w:val="PargrafodaLista"/>
+        <w:numPr>
+          <w:ilvl w:val="0"/>
+          <w:numId w:val="6"/>
+        </w:numPr>
+        <w:spacing w:line="360" w:lineRule="auto"/>
+        <w:jc w:val="both"/>
+        <w:rPr>
+          <w:rFonts w:ascii="Arial" w:hAnsi="Arial" w:cs="Arial"/>
+          <w:sz w:val="24"/>
+          <w:szCs w:val="24"/>
+        </w:rPr>
+      </w:pPr>
+      <w:r>
+        <w:rPr>
+          <w:rFonts w:ascii="Arial" w:hAnsi="Arial" w:cs="Arial"/>
+          <w:sz w:val="24"/>
+          <w:szCs w:val="24"/>
+        </w:rPr>
+        <w:t>Relatórios</w:t>
+      </w:r>
     </w:p>
     <w:sectPr>
       <w:pgSz w:w="11906" w:h="16838"/>
@@ -550,6 +1388,707 @@
     </w:sectPr>
   </w:body>
 </w:document>
+</file>
+
+<file path=word/numbering.xml><?xml version="1.0" encoding="utf-8"?>
+<w:numbering xmlns:wpc="http://schemas.microsoft.com/office/word/2010/wordprocessingCanvas" xmlns:mc="http://schemas.openxmlformats.org/markup-compatibility/2006" xmlns:o="urn:schemas-microsoft-com:office:office" xmlns:r="http://schemas.openxmlformats.org/officeDocument/2006/relationships" xmlns:m="http://schemas.openxmlformats.org/officeDocument/2006/math" xmlns:v="urn:schemas-microsoft-com:vml" xmlns:wp14="http://schemas.microsoft.com/office/word/2010/wordprocessingDrawing" xmlns:wp="http://schemas.openxmlformats.org/drawingml/2006/wordprocessingDrawing" xmlns:w10="urn:schemas-microsoft-com:office:word" xmlns:w="http://schemas.openxmlformats.org/wordprocessingml/2006/main" xmlns:w14="http://schemas.microsoft.com/office/word/2010/wordml" xmlns:w15="http://schemas.microsoft.com/office/word/2012/wordml" xmlns:wpg="http://schemas.microsoft.com/office/word/2010/wordprocessingGroup" xmlns:wpi="http://schemas.microsoft.com/office/word/2010/wordprocessingInk" xmlns:wne="http://schemas.microsoft.com/office/word/2006/wordml" xmlns:wps="http://schemas.microsoft.com/office/word/2010/wordprocessingShape" mc:Ignorable="w14 w15 wp14">
+  <w:abstractNum w:abstractNumId="0" w15:restartNumberingAfterBreak="0">
+    <w:nsid w:val="0A8B2CAF"/>
+    <w:multiLevelType w:val="hybridMultilevel"/>
+    <w:tmpl w:val="C1F69152"/>
+    <w:lvl w:ilvl="0" w:tplc="04160001">
+      <w:start w:val="1"/>
+      <w:numFmt w:val="bullet"/>
+      <w:lvlText w:val=""/>
+      <w:lvlJc w:val="left"/>
+      <w:pPr>
+        <w:ind w:left="720" w:hanging="360"/>
+      </w:pPr>
+      <w:rPr>
+        <w:rFonts w:ascii="Symbol" w:hAnsi="Symbol" w:hint="default"/>
+      </w:rPr>
+    </w:lvl>
+    <w:lvl w:ilvl="1" w:tplc="04160003" w:tentative="1">
+      <w:start w:val="1"/>
+      <w:numFmt w:val="bullet"/>
+      <w:lvlText w:val="o"/>
+      <w:lvlJc w:val="left"/>
+      <w:pPr>
+        <w:ind w:left="1440" w:hanging="360"/>
+      </w:pPr>
+      <w:rPr>
+        <w:rFonts w:ascii="Courier New" w:hAnsi="Courier New" w:cs="Courier New" w:hint="default"/>
+      </w:rPr>
+    </w:lvl>
+    <w:lvl w:ilvl="2" w:tplc="04160005" w:tentative="1">
+      <w:start w:val="1"/>
+      <w:numFmt w:val="bullet"/>
+      <w:lvlText w:val=""/>
+      <w:lvlJc w:val="left"/>
+      <w:pPr>
+        <w:ind w:left="2160" w:hanging="360"/>
+      </w:pPr>
+      <w:rPr>
+        <w:rFonts w:ascii="Wingdings" w:hAnsi="Wingdings" w:hint="default"/>
+      </w:rPr>
+    </w:lvl>
+    <w:lvl w:ilvl="3" w:tplc="04160001" w:tentative="1">
+      <w:start w:val="1"/>
+      <w:numFmt w:val="bullet"/>
+      <w:lvlText w:val=""/>
+      <w:lvlJc w:val="left"/>
+      <w:pPr>
+        <w:ind w:left="2880" w:hanging="360"/>
+      </w:pPr>
+      <w:rPr>
+        <w:rFonts w:ascii="Symbol" w:hAnsi="Symbol" w:hint="default"/>
+      </w:rPr>
+    </w:lvl>
+    <w:lvl w:ilvl="4" w:tplc="04160003" w:tentative="1">
+      <w:start w:val="1"/>
+      <w:numFmt w:val="bullet"/>
+      <w:lvlText w:val="o"/>
+      <w:lvlJc w:val="left"/>
+      <w:pPr>
+        <w:ind w:left="3600" w:hanging="360"/>
+      </w:pPr>
+      <w:rPr>
+        <w:rFonts w:ascii="Courier New" w:hAnsi="Courier New" w:cs="Courier New" w:hint="default"/>
+      </w:rPr>
+    </w:lvl>
+    <w:lvl w:ilvl="5" w:tplc="04160005" w:tentative="1">
+      <w:start w:val="1"/>
+      <w:numFmt w:val="bullet"/>
+      <w:lvlText w:val=""/>
+      <w:lvlJc w:val="left"/>
+      <w:pPr>
+        <w:ind w:left="4320" w:hanging="360"/>
+      </w:pPr>
+      <w:rPr>
+        <w:rFonts w:ascii="Wingdings" w:hAnsi="Wingdings" w:hint="default"/>
+      </w:rPr>
+    </w:lvl>
+    <w:lvl w:ilvl="6" w:tplc="04160001" w:tentative="1">
+      <w:start w:val="1"/>
+      <w:numFmt w:val="bullet"/>
+      <w:lvlText w:val=""/>
+      <w:lvlJc w:val="left"/>
+      <w:pPr>
+        <w:ind w:left="5040" w:hanging="360"/>
+      </w:pPr>
+      <w:rPr>
+        <w:rFonts w:ascii="Symbol" w:hAnsi="Symbol" w:hint="default"/>
+      </w:rPr>
+    </w:lvl>
+    <w:lvl w:ilvl="7" w:tplc="04160003" w:tentative="1">
+      <w:start w:val="1"/>
+      <w:numFmt w:val="bullet"/>
+      <w:lvlText w:val="o"/>
+      <w:lvlJc w:val="left"/>
+      <w:pPr>
+        <w:ind w:left="5760" w:hanging="360"/>
+      </w:pPr>
+      <w:rPr>
+        <w:rFonts w:ascii="Courier New" w:hAnsi="Courier New" w:cs="Courier New" w:hint="default"/>
+      </w:rPr>
+    </w:lvl>
+    <w:lvl w:ilvl="8" w:tplc="04160005" w:tentative="1">
+      <w:start w:val="1"/>
+      <w:numFmt w:val="bullet"/>
+      <w:lvlText w:val=""/>
+      <w:lvlJc w:val="left"/>
+      <w:pPr>
+        <w:ind w:left="6480" w:hanging="360"/>
+      </w:pPr>
+      <w:rPr>
+        <w:rFonts w:ascii="Wingdings" w:hAnsi="Wingdings" w:hint="default"/>
+      </w:rPr>
+    </w:lvl>
+  </w:abstractNum>
+  <w:abstractNum w:abstractNumId="1" w15:restartNumberingAfterBreak="0">
+    <w:nsid w:val="13EB64BF"/>
+    <w:multiLevelType w:val="hybridMultilevel"/>
+    <w:tmpl w:val="9A7E82FA"/>
+    <w:lvl w:ilvl="0" w:tplc="04160001">
+      <w:start w:val="1"/>
+      <w:numFmt w:val="bullet"/>
+      <w:lvlText w:val=""/>
+      <w:lvlJc w:val="left"/>
+      <w:pPr>
+        <w:ind w:left="720" w:hanging="360"/>
+      </w:pPr>
+      <w:rPr>
+        <w:rFonts w:ascii="Symbol" w:hAnsi="Symbol" w:hint="default"/>
+      </w:rPr>
+    </w:lvl>
+    <w:lvl w:ilvl="1" w:tplc="04160003" w:tentative="1">
+      <w:start w:val="1"/>
+      <w:numFmt w:val="bullet"/>
+      <w:lvlText w:val="o"/>
+      <w:lvlJc w:val="left"/>
+      <w:pPr>
+        <w:ind w:left="1440" w:hanging="360"/>
+      </w:pPr>
+      <w:rPr>
+        <w:rFonts w:ascii="Courier New" w:hAnsi="Courier New" w:cs="Courier New" w:hint="default"/>
+      </w:rPr>
+    </w:lvl>
+    <w:lvl w:ilvl="2" w:tplc="04160005" w:tentative="1">
+      <w:start w:val="1"/>
+      <w:numFmt w:val="bullet"/>
+      <w:lvlText w:val=""/>
+      <w:lvlJc w:val="left"/>
+      <w:pPr>
+        <w:ind w:left="2160" w:hanging="360"/>
+      </w:pPr>
+      <w:rPr>
+        <w:rFonts w:ascii="Wingdings" w:hAnsi="Wingdings" w:hint="default"/>
+      </w:rPr>
+    </w:lvl>
+    <w:lvl w:ilvl="3" w:tplc="04160001" w:tentative="1">
+      <w:start w:val="1"/>
+      <w:numFmt w:val="bullet"/>
+      <w:lvlText w:val=""/>
+      <w:lvlJc w:val="left"/>
+      <w:pPr>
+        <w:ind w:left="2880" w:hanging="360"/>
+      </w:pPr>
+      <w:rPr>
+        <w:rFonts w:ascii="Symbol" w:hAnsi="Symbol" w:hint="default"/>
+      </w:rPr>
+    </w:lvl>
+    <w:lvl w:ilvl="4" w:tplc="04160003" w:tentative="1">
+      <w:start w:val="1"/>
+      <w:numFmt w:val="bullet"/>
+      <w:lvlText w:val="o"/>
+      <w:lvlJc w:val="left"/>
+      <w:pPr>
+        <w:ind w:left="3600" w:hanging="360"/>
+      </w:pPr>
+      <w:rPr>
+        <w:rFonts w:ascii="Courier New" w:hAnsi="Courier New" w:cs="Courier New" w:hint="default"/>
+      </w:rPr>
+    </w:lvl>
+    <w:lvl w:ilvl="5" w:tplc="04160005" w:tentative="1">
+      <w:start w:val="1"/>
+      <w:numFmt w:val="bullet"/>
+      <w:lvlText w:val=""/>
+      <w:lvlJc w:val="left"/>
+      <w:pPr>
+        <w:ind w:left="4320" w:hanging="360"/>
+      </w:pPr>
+      <w:rPr>
+        <w:rFonts w:ascii="Wingdings" w:hAnsi="Wingdings" w:hint="default"/>
+      </w:rPr>
+    </w:lvl>
+    <w:lvl w:ilvl="6" w:tplc="04160001" w:tentative="1">
+      <w:start w:val="1"/>
+      <w:numFmt w:val="bullet"/>
+      <w:lvlText w:val=""/>
+      <w:lvlJc w:val="left"/>
+      <w:pPr>
+        <w:ind w:left="5040" w:hanging="360"/>
+      </w:pPr>
+      <w:rPr>
+        <w:rFonts w:ascii="Symbol" w:hAnsi="Symbol" w:hint="default"/>
+      </w:rPr>
+    </w:lvl>
+    <w:lvl w:ilvl="7" w:tplc="04160003" w:tentative="1">
+      <w:start w:val="1"/>
+      <w:numFmt w:val="bullet"/>
+      <w:lvlText w:val="o"/>
+      <w:lvlJc w:val="left"/>
+      <w:pPr>
+        <w:ind w:left="5760" w:hanging="360"/>
+      </w:pPr>
+      <w:rPr>
+        <w:rFonts w:ascii="Courier New" w:hAnsi="Courier New" w:cs="Courier New" w:hint="default"/>
+      </w:rPr>
+    </w:lvl>
+    <w:lvl w:ilvl="8" w:tplc="04160005" w:tentative="1">
+      <w:start w:val="1"/>
+      <w:numFmt w:val="bullet"/>
+      <w:lvlText w:val=""/>
+      <w:lvlJc w:val="left"/>
+      <w:pPr>
+        <w:ind w:left="6480" w:hanging="360"/>
+      </w:pPr>
+      <w:rPr>
+        <w:rFonts w:ascii="Wingdings" w:hAnsi="Wingdings" w:hint="default"/>
+      </w:rPr>
+    </w:lvl>
+  </w:abstractNum>
+  <w:abstractNum w:abstractNumId="2" w15:restartNumberingAfterBreak="0">
+    <w:nsid w:val="1A6D0734"/>
+    <w:multiLevelType w:val="hybridMultilevel"/>
+    <w:tmpl w:val="283AA248"/>
+    <w:lvl w:ilvl="0" w:tplc="04160001">
+      <w:start w:val="1"/>
+      <w:numFmt w:val="bullet"/>
+      <w:lvlText w:val=""/>
+      <w:lvlJc w:val="left"/>
+      <w:pPr>
+        <w:ind w:left="720" w:hanging="360"/>
+      </w:pPr>
+      <w:rPr>
+        <w:rFonts w:ascii="Symbol" w:hAnsi="Symbol" w:hint="default"/>
+      </w:rPr>
+    </w:lvl>
+    <w:lvl w:ilvl="1" w:tplc="04160003" w:tentative="1">
+      <w:start w:val="1"/>
+      <w:numFmt w:val="bullet"/>
+      <w:lvlText w:val="o"/>
+      <w:lvlJc w:val="left"/>
+      <w:pPr>
+        <w:ind w:left="1440" w:hanging="360"/>
+      </w:pPr>
+      <w:rPr>
+        <w:rFonts w:ascii="Courier New" w:hAnsi="Courier New" w:cs="Courier New" w:hint="default"/>
+      </w:rPr>
+    </w:lvl>
+    <w:lvl w:ilvl="2" w:tplc="04160005" w:tentative="1">
+      <w:start w:val="1"/>
+      <w:numFmt w:val="bullet"/>
+      <w:lvlText w:val=""/>
+      <w:lvlJc w:val="left"/>
+      <w:pPr>
+        <w:ind w:left="2160" w:hanging="360"/>
+      </w:pPr>
+      <w:rPr>
+        <w:rFonts w:ascii="Wingdings" w:hAnsi="Wingdings" w:hint="default"/>
+      </w:rPr>
+    </w:lvl>
+    <w:lvl w:ilvl="3" w:tplc="04160001" w:tentative="1">
+      <w:start w:val="1"/>
+      <w:numFmt w:val="bullet"/>
+      <w:lvlText w:val=""/>
+      <w:lvlJc w:val="left"/>
+      <w:pPr>
+        <w:ind w:left="2880" w:hanging="360"/>
+      </w:pPr>
+      <w:rPr>
+        <w:rFonts w:ascii="Symbol" w:hAnsi="Symbol" w:hint="default"/>
+      </w:rPr>
+    </w:lvl>
+    <w:lvl w:ilvl="4" w:tplc="04160003" w:tentative="1">
+      <w:start w:val="1"/>
+      <w:numFmt w:val="bullet"/>
+      <w:lvlText w:val="o"/>
+      <w:lvlJc w:val="left"/>
+      <w:pPr>
+        <w:ind w:left="3600" w:hanging="360"/>
+      </w:pPr>
+      <w:rPr>
+        <w:rFonts w:ascii="Courier New" w:hAnsi="Courier New" w:cs="Courier New" w:hint="default"/>
+      </w:rPr>
+    </w:lvl>
+    <w:lvl w:ilvl="5" w:tplc="04160005" w:tentative="1">
+      <w:start w:val="1"/>
+      <w:numFmt w:val="bullet"/>
+      <w:lvlText w:val=""/>
+      <w:lvlJc w:val="left"/>
+      <w:pPr>
+        <w:ind w:left="4320" w:hanging="360"/>
+      </w:pPr>
+      <w:rPr>
+        <w:rFonts w:ascii="Wingdings" w:hAnsi="Wingdings" w:hint="default"/>
+      </w:rPr>
+    </w:lvl>
+    <w:lvl w:ilvl="6" w:tplc="04160001" w:tentative="1">
+      <w:start w:val="1"/>
+      <w:numFmt w:val="bullet"/>
+      <w:lvlText w:val=""/>
+      <w:lvlJc w:val="left"/>
+      <w:pPr>
+        <w:ind w:left="5040" w:hanging="360"/>
+      </w:pPr>
+      <w:rPr>
+        <w:rFonts w:ascii="Symbol" w:hAnsi="Symbol" w:hint="default"/>
+      </w:rPr>
+    </w:lvl>
+    <w:lvl w:ilvl="7" w:tplc="04160003" w:tentative="1">
+      <w:start w:val="1"/>
+      <w:numFmt w:val="bullet"/>
+      <w:lvlText w:val="o"/>
+      <w:lvlJc w:val="left"/>
+      <w:pPr>
+        <w:ind w:left="5760" w:hanging="360"/>
+      </w:pPr>
+      <w:rPr>
+        <w:rFonts w:ascii="Courier New" w:hAnsi="Courier New" w:cs="Courier New" w:hint="default"/>
+      </w:rPr>
+    </w:lvl>
+    <w:lvl w:ilvl="8" w:tplc="04160005" w:tentative="1">
+      <w:start w:val="1"/>
+      <w:numFmt w:val="bullet"/>
+      <w:lvlText w:val=""/>
+      <w:lvlJc w:val="left"/>
+      <w:pPr>
+        <w:ind w:left="6480" w:hanging="360"/>
+      </w:pPr>
+      <w:rPr>
+        <w:rFonts w:ascii="Wingdings" w:hAnsi="Wingdings" w:hint="default"/>
+      </w:rPr>
+    </w:lvl>
+  </w:abstractNum>
+  <w:abstractNum w:abstractNumId="3" w15:restartNumberingAfterBreak="0">
+    <w:nsid w:val="38D45220"/>
+    <w:multiLevelType w:val="hybridMultilevel"/>
+    <w:tmpl w:val="C31EC946"/>
+    <w:lvl w:ilvl="0" w:tplc="04160001">
+      <w:start w:val="1"/>
+      <w:numFmt w:val="bullet"/>
+      <w:lvlText w:val=""/>
+      <w:lvlJc w:val="left"/>
+      <w:pPr>
+        <w:ind w:left="1428" w:hanging="360"/>
+      </w:pPr>
+      <w:rPr>
+        <w:rFonts w:ascii="Symbol" w:hAnsi="Symbol" w:hint="default"/>
+      </w:rPr>
+    </w:lvl>
+    <w:lvl w:ilvl="1" w:tplc="04160003" w:tentative="1">
+      <w:start w:val="1"/>
+      <w:numFmt w:val="bullet"/>
+      <w:lvlText w:val="o"/>
+      <w:lvlJc w:val="left"/>
+      <w:pPr>
+        <w:ind w:left="2148" w:hanging="360"/>
+      </w:pPr>
+      <w:rPr>
+        <w:rFonts w:ascii="Courier New" w:hAnsi="Courier New" w:cs="Courier New" w:hint="default"/>
+      </w:rPr>
+    </w:lvl>
+    <w:lvl w:ilvl="2" w:tplc="04160005" w:tentative="1">
+      <w:start w:val="1"/>
+      <w:numFmt w:val="bullet"/>
+      <w:lvlText w:val=""/>
+      <w:lvlJc w:val="left"/>
+      <w:pPr>
+        <w:ind w:left="2868" w:hanging="360"/>
+      </w:pPr>
+      <w:rPr>
+        <w:rFonts w:ascii="Wingdings" w:hAnsi="Wingdings" w:hint="default"/>
+      </w:rPr>
+    </w:lvl>
+    <w:lvl w:ilvl="3" w:tplc="04160001" w:tentative="1">
+      <w:start w:val="1"/>
+      <w:numFmt w:val="bullet"/>
+      <w:lvlText w:val=""/>
+      <w:lvlJc w:val="left"/>
+      <w:pPr>
+        <w:ind w:left="3588" w:hanging="360"/>
+      </w:pPr>
+      <w:rPr>
+        <w:rFonts w:ascii="Symbol" w:hAnsi="Symbol" w:hint="default"/>
+      </w:rPr>
+    </w:lvl>
+    <w:lvl w:ilvl="4" w:tplc="04160003" w:tentative="1">
+      <w:start w:val="1"/>
+      <w:numFmt w:val="bullet"/>
+      <w:lvlText w:val="o"/>
+      <w:lvlJc w:val="left"/>
+      <w:pPr>
+        <w:ind w:left="4308" w:hanging="360"/>
+      </w:pPr>
+      <w:rPr>
+        <w:rFonts w:ascii="Courier New" w:hAnsi="Courier New" w:cs="Courier New" w:hint="default"/>
+      </w:rPr>
+    </w:lvl>
+    <w:lvl w:ilvl="5" w:tplc="04160005" w:tentative="1">
+      <w:start w:val="1"/>
+      <w:numFmt w:val="bullet"/>
+      <w:lvlText w:val=""/>
+      <w:lvlJc w:val="left"/>
+      <w:pPr>
+        <w:ind w:left="5028" w:hanging="360"/>
+      </w:pPr>
+      <w:rPr>
+        <w:rFonts w:ascii="Wingdings" w:hAnsi="Wingdings" w:hint="default"/>
+      </w:rPr>
+    </w:lvl>
+    <w:lvl w:ilvl="6" w:tplc="04160001" w:tentative="1">
+      <w:start w:val="1"/>
+      <w:numFmt w:val="bullet"/>
+      <w:lvlText w:val=""/>
+      <w:lvlJc w:val="left"/>
+      <w:pPr>
+        <w:ind w:left="5748" w:hanging="360"/>
+      </w:pPr>
+      <w:rPr>
+        <w:rFonts w:ascii="Symbol" w:hAnsi="Symbol" w:hint="default"/>
+      </w:rPr>
+    </w:lvl>
+    <w:lvl w:ilvl="7" w:tplc="04160003" w:tentative="1">
+      <w:start w:val="1"/>
+      <w:numFmt w:val="bullet"/>
+      <w:lvlText w:val="o"/>
+      <w:lvlJc w:val="left"/>
+      <w:pPr>
+        <w:ind w:left="6468" w:hanging="360"/>
+      </w:pPr>
+      <w:rPr>
+        <w:rFonts w:ascii="Courier New" w:hAnsi="Courier New" w:cs="Courier New" w:hint="default"/>
+      </w:rPr>
+    </w:lvl>
+    <w:lvl w:ilvl="8" w:tplc="04160005" w:tentative="1">
+      <w:start w:val="1"/>
+      <w:numFmt w:val="bullet"/>
+      <w:lvlText w:val=""/>
+      <w:lvlJc w:val="left"/>
+      <w:pPr>
+        <w:ind w:left="7188" w:hanging="360"/>
+      </w:pPr>
+      <w:rPr>
+        <w:rFonts w:ascii="Wingdings" w:hAnsi="Wingdings" w:hint="default"/>
+      </w:rPr>
+    </w:lvl>
+  </w:abstractNum>
+  <w:abstractNum w:abstractNumId="4" w15:restartNumberingAfterBreak="0">
+    <w:nsid w:val="4F5778AB"/>
+    <w:multiLevelType w:val="hybridMultilevel"/>
+    <w:tmpl w:val="1C16C73C"/>
+    <w:lvl w:ilvl="0" w:tplc="04160001">
+      <w:start w:val="1"/>
+      <w:numFmt w:val="bullet"/>
+      <w:lvlText w:val=""/>
+      <w:lvlJc w:val="left"/>
+      <w:pPr>
+        <w:ind w:left="720" w:hanging="360"/>
+      </w:pPr>
+      <w:rPr>
+        <w:rFonts w:ascii="Symbol" w:hAnsi="Symbol" w:hint="default"/>
+      </w:rPr>
+    </w:lvl>
+    <w:lvl w:ilvl="1" w:tplc="04160003" w:tentative="1">
+      <w:start w:val="1"/>
+      <w:numFmt w:val="bullet"/>
+      <w:lvlText w:val="o"/>
+      <w:lvlJc w:val="left"/>
+      <w:pPr>
+        <w:ind w:left="1440" w:hanging="360"/>
+      </w:pPr>
+      <w:rPr>
+        <w:rFonts w:ascii="Courier New" w:hAnsi="Courier New" w:cs="Courier New" w:hint="default"/>
+      </w:rPr>
+    </w:lvl>
+    <w:lvl w:ilvl="2" w:tplc="04160005" w:tentative="1">
+      <w:start w:val="1"/>
+      <w:numFmt w:val="bullet"/>
+      <w:lvlText w:val=""/>
+      <w:lvlJc w:val="left"/>
+      <w:pPr>
+        <w:ind w:left="2160" w:hanging="360"/>
+      </w:pPr>
+      <w:rPr>
+        <w:rFonts w:ascii="Wingdings" w:hAnsi="Wingdings" w:hint="default"/>
+      </w:rPr>
+    </w:lvl>
+    <w:lvl w:ilvl="3" w:tplc="04160001" w:tentative="1">
+      <w:start w:val="1"/>
+      <w:numFmt w:val="bullet"/>
+      <w:lvlText w:val=""/>
+      <w:lvlJc w:val="left"/>
+      <w:pPr>
+        <w:ind w:left="2880" w:hanging="360"/>
+      </w:pPr>
+      <w:rPr>
+        <w:rFonts w:ascii="Symbol" w:hAnsi="Symbol" w:hint="default"/>
+      </w:rPr>
+    </w:lvl>
+    <w:lvl w:ilvl="4" w:tplc="04160003" w:tentative="1">
+      <w:start w:val="1"/>
+      <w:numFmt w:val="bullet"/>
+      <w:lvlText w:val="o"/>
+      <w:lvlJc w:val="left"/>
+      <w:pPr>
+        <w:ind w:left="3600" w:hanging="360"/>
+      </w:pPr>
+      <w:rPr>
+        <w:rFonts w:ascii="Courier New" w:hAnsi="Courier New" w:cs="Courier New" w:hint="default"/>
+      </w:rPr>
+    </w:lvl>
+    <w:lvl w:ilvl="5" w:tplc="04160005" w:tentative="1">
+      <w:start w:val="1"/>
+      <w:numFmt w:val="bullet"/>
+      <w:lvlText w:val=""/>
+      <w:lvlJc w:val="left"/>
+      <w:pPr>
+        <w:ind w:left="4320" w:hanging="360"/>
+      </w:pPr>
+      <w:rPr>
+        <w:rFonts w:ascii="Wingdings" w:hAnsi="Wingdings" w:hint="default"/>
+      </w:rPr>
+    </w:lvl>
+    <w:lvl w:ilvl="6" w:tplc="04160001" w:tentative="1">
+      <w:start w:val="1"/>
+      <w:numFmt w:val="bullet"/>
+      <w:lvlText w:val=""/>
+      <w:lvlJc w:val="left"/>
+      <w:pPr>
+        <w:ind w:left="5040" w:hanging="360"/>
+      </w:pPr>
+      <w:rPr>
+        <w:rFonts w:ascii="Symbol" w:hAnsi="Symbol" w:hint="default"/>
+      </w:rPr>
+    </w:lvl>
+    <w:lvl w:ilvl="7" w:tplc="04160003" w:tentative="1">
+      <w:start w:val="1"/>
+      <w:numFmt w:val="bullet"/>
+      <w:lvlText w:val="o"/>
+      <w:lvlJc w:val="left"/>
+      <w:pPr>
+        <w:ind w:left="5760" w:hanging="360"/>
+      </w:pPr>
+      <w:rPr>
+        <w:rFonts w:ascii="Courier New" w:hAnsi="Courier New" w:cs="Courier New" w:hint="default"/>
+      </w:rPr>
+    </w:lvl>
+    <w:lvl w:ilvl="8" w:tplc="04160005" w:tentative="1">
+      <w:start w:val="1"/>
+      <w:numFmt w:val="bullet"/>
+      <w:lvlText w:val=""/>
+      <w:lvlJc w:val="left"/>
+      <w:pPr>
+        <w:ind w:left="6480" w:hanging="360"/>
+      </w:pPr>
+      <w:rPr>
+        <w:rFonts w:ascii="Wingdings" w:hAnsi="Wingdings" w:hint="default"/>
+      </w:rPr>
+    </w:lvl>
+  </w:abstractNum>
+  <w:abstractNum w:abstractNumId="5" w15:restartNumberingAfterBreak="0">
+    <w:nsid w:val="574705D2"/>
+    <w:multiLevelType w:val="hybridMultilevel"/>
+    <w:tmpl w:val="00981826"/>
+    <w:lvl w:ilvl="0" w:tplc="04160001">
+      <w:start w:val="1"/>
+      <w:numFmt w:val="bullet"/>
+      <w:lvlText w:val=""/>
+      <w:lvlJc w:val="left"/>
+      <w:pPr>
+        <w:ind w:left="720" w:hanging="360"/>
+      </w:pPr>
+      <w:rPr>
+        <w:rFonts w:ascii="Symbol" w:hAnsi="Symbol" w:hint="default"/>
+      </w:rPr>
+    </w:lvl>
+    <w:lvl w:ilvl="1" w:tplc="04160003" w:tentative="1">
+      <w:start w:val="1"/>
+      <w:numFmt w:val="bullet"/>
+      <w:lvlText w:val="o"/>
+      <w:lvlJc w:val="left"/>
+      <w:pPr>
+        <w:ind w:left="1440" w:hanging="360"/>
+      </w:pPr>
+      <w:rPr>
+        <w:rFonts w:ascii="Courier New" w:hAnsi="Courier New" w:cs="Courier New" w:hint="default"/>
+      </w:rPr>
+    </w:lvl>
+    <w:lvl w:ilvl="2" w:tplc="04160005" w:tentative="1">
+      <w:start w:val="1"/>
+      <w:numFmt w:val="bullet"/>
+      <w:lvlText w:val=""/>
+      <w:lvlJc w:val="left"/>
+      <w:pPr>
+        <w:ind w:left="2160" w:hanging="360"/>
+      </w:pPr>
+      <w:rPr>
+        <w:rFonts w:ascii="Wingdings" w:hAnsi="Wingdings" w:hint="default"/>
+      </w:rPr>
+    </w:lvl>
+    <w:lvl w:ilvl="3" w:tplc="04160001" w:tentative="1">
+      <w:start w:val="1"/>
+      <w:numFmt w:val="bullet"/>
+      <w:lvlText w:val=""/>
+      <w:lvlJc w:val="left"/>
+      <w:pPr>
+        <w:ind w:left="2880" w:hanging="360"/>
+      </w:pPr>
+      <w:rPr>
+        <w:rFonts w:ascii="Symbol" w:hAnsi="Symbol" w:hint="default"/>
+      </w:rPr>
+    </w:lvl>
+    <w:lvl w:ilvl="4" w:tplc="04160003" w:tentative="1">
+      <w:start w:val="1"/>
+      <w:numFmt w:val="bullet"/>
+      <w:lvlText w:val="o"/>
+      <w:lvlJc w:val="left"/>
+      <w:pPr>
+        <w:ind w:left="3600" w:hanging="360"/>
+      </w:pPr>
+      <w:rPr>
+        <w:rFonts w:ascii="Courier New" w:hAnsi="Courier New" w:cs="Courier New" w:hint="default"/>
+      </w:rPr>
+    </w:lvl>
+    <w:lvl w:ilvl="5" w:tplc="04160005" w:tentative="1">
+      <w:start w:val="1"/>
+      <w:numFmt w:val="bullet"/>
+      <w:lvlText w:val=""/>
+      <w:lvlJc w:val="left"/>
+      <w:pPr>
+        <w:ind w:left="4320" w:hanging="360"/>
+      </w:pPr>
+      <w:rPr>
+        <w:rFonts w:ascii="Wingdings" w:hAnsi="Wingdings" w:hint="default"/>
+      </w:rPr>
+    </w:lvl>
+    <w:lvl w:ilvl="6" w:tplc="04160001" w:tentative="1">
+      <w:start w:val="1"/>
+      <w:numFmt w:val="bullet"/>
+      <w:lvlText w:val=""/>
+      <w:lvlJc w:val="left"/>
+      <w:pPr>
+        <w:ind w:left="5040" w:hanging="360"/>
+      </w:pPr>
+      <w:rPr>
+        <w:rFonts w:ascii="Symbol" w:hAnsi="Symbol" w:hint="default"/>
+      </w:rPr>
+    </w:lvl>
+    <w:lvl w:ilvl="7" w:tplc="04160003" w:tentative="1">
+      <w:start w:val="1"/>
+      <w:numFmt w:val="bullet"/>
+      <w:lvlText w:val="o"/>
+      <w:lvlJc w:val="left"/>
+      <w:pPr>
+        <w:ind w:left="5760" w:hanging="360"/>
+      </w:pPr>
+      <w:rPr>
+        <w:rFonts w:ascii="Courier New" w:hAnsi="Courier New" w:cs="Courier New" w:hint="default"/>
+      </w:rPr>
+    </w:lvl>
+    <w:lvl w:ilvl="8" w:tplc="04160005" w:tentative="1">
+      <w:start w:val="1"/>
+      <w:numFmt w:val="bullet"/>
+      <w:lvlText w:val=""/>
+      <w:lvlJc w:val="left"/>
+      <w:pPr>
+        <w:ind w:left="6480" w:hanging="360"/>
+      </w:pPr>
+      <w:rPr>
+        <w:rFonts w:ascii="Wingdings" w:hAnsi="Wingdings" w:hint="default"/>
+      </w:rPr>
+    </w:lvl>
+  </w:abstractNum>
+  <w:num w:numId="1">
+    <w:abstractNumId w:val="2"/>
+  </w:num>
+  <w:num w:numId="2">
+    <w:abstractNumId w:val="5"/>
+  </w:num>
+  <w:num w:numId="3">
+    <w:abstractNumId w:val="1"/>
+  </w:num>
+  <w:num w:numId="4">
+    <w:abstractNumId w:val="3"/>
+  </w:num>
+  <w:num w:numId="5">
+    <w:abstractNumId w:val="4"/>
+  </w:num>
+  <w:num w:numId="6">
+    <w:abstractNumId w:val="0"/>
+  </w:num>
+</w:numbering>
 </file>
 
 <file path=word/styles.xml><?xml version="1.0" encoding="utf-8"?>
@@ -973,6 +2512,17 @@
     <w:semiHidden/>
     <w:unhideWhenUsed/>
   </w:style>
+  <w:style w:type="paragraph" w:styleId="PargrafodaLista">
+    <w:name w:val="List Paragraph"/>
+    <w:basedOn w:val="Normal"/>
+    <w:uiPriority w:val="34"/>
+    <w:qFormat/>
+    <w:rsid w:val="0055295C"/>
+    <w:pPr>
+      <w:ind w:left="720"/>
+      <w:contextualSpacing/>
+    </w:pPr>
+  </w:style>
 </w:styles>
 </file>
 

</xml_diff>

<commit_message>
hierarquia de sprites no projeto Unity
</commit_message>
<xml_diff>
--- a/Relatórios.docx
+++ b/Relatórios.docx
@@ -1123,7 +1123,6 @@
         </w:rPr>
         <w:tab/>
       </w:r>
-      <w:proofErr w:type="spellStart"/>
       <w:r>
         <w:rPr>
           <w:rFonts w:ascii="Arial" w:hAnsi="Arial" w:cs="Arial"/>
@@ -1133,7 +1132,6 @@
         </w:rPr>
         <w:t>Prints</w:t>
       </w:r>
-      <w:proofErr w:type="spellEnd"/>
       <w:r>
         <w:rPr>
           <w:rFonts w:ascii="Arial" w:hAnsi="Arial" w:cs="Arial"/>
@@ -1215,8 +1213,6 @@
           <w:szCs w:val="24"/>
         </w:rPr>
       </w:pPr>
-      <w:proofErr w:type="spellStart"/>
-      <w:proofErr w:type="gramStart"/>
       <w:r>
         <w:rPr>
           <w:rFonts w:ascii="Arial" w:hAnsi="Arial" w:cs="Arial"/>
@@ -1225,7 +1221,6 @@
         </w:rPr>
         <w:t>mapa</w:t>
       </w:r>
-      <w:proofErr w:type="gramEnd"/>
       <w:r>
         <w:rPr>
           <w:rFonts w:ascii="Arial" w:hAnsi="Arial" w:cs="Arial"/>
@@ -1234,7 +1229,6 @@
         </w:rPr>
         <w:t>_inicio</w:t>
       </w:r>
-      <w:proofErr w:type="spellEnd"/>
     </w:p>
     <w:p>
       <w:pPr>
@@ -1251,26 +1245,14 @@
           <w:szCs w:val="24"/>
         </w:rPr>
       </w:pPr>
-      <w:proofErr w:type="spellStart"/>
-      <w:proofErr w:type="gramStart"/>
-      <w:r>
-        <w:rPr>
-          <w:rFonts w:ascii="Arial" w:hAnsi="Arial" w:cs="Arial"/>
-          <w:sz w:val="24"/>
-          <w:szCs w:val="24"/>
-        </w:rPr>
-        <w:t>mapa</w:t>
-      </w:r>
-      <w:proofErr w:type="gramEnd"/>
-      <w:r>
-        <w:rPr>
-          <w:rFonts w:ascii="Arial" w:hAnsi="Arial" w:cs="Arial"/>
-          <w:sz w:val="24"/>
-          <w:szCs w:val="24"/>
-        </w:rPr>
-        <w:t>_meio</w:t>
-      </w:r>
-      <w:proofErr w:type="spellEnd"/>
+      <w:r>
+        <w:rPr>
+          <w:rFonts w:ascii="Arial" w:hAnsi="Arial" w:cs="Arial"/>
+          <w:sz w:val="24"/>
+          <w:szCs w:val="24"/>
+        </w:rPr>
+        <w:t>mapa_meio</w:t>
+      </w:r>
     </w:p>
     <w:p>
       <w:pPr>
@@ -1287,26 +1269,14 @@
           <w:szCs w:val="24"/>
         </w:rPr>
       </w:pPr>
-      <w:proofErr w:type="spellStart"/>
-      <w:proofErr w:type="gramStart"/>
-      <w:r>
-        <w:rPr>
-          <w:rFonts w:ascii="Arial" w:hAnsi="Arial" w:cs="Arial"/>
-          <w:sz w:val="24"/>
-          <w:szCs w:val="24"/>
-        </w:rPr>
-        <w:t>mapa</w:t>
-      </w:r>
-      <w:proofErr w:type="gramEnd"/>
-      <w:r>
-        <w:rPr>
-          <w:rFonts w:ascii="Arial" w:hAnsi="Arial" w:cs="Arial"/>
-          <w:sz w:val="24"/>
-          <w:szCs w:val="24"/>
-        </w:rPr>
-        <w:t>_fim</w:t>
-      </w:r>
-      <w:proofErr w:type="spellEnd"/>
+      <w:r>
+        <w:rPr>
+          <w:rFonts w:ascii="Arial" w:hAnsi="Arial" w:cs="Arial"/>
+          <w:sz w:val="24"/>
+          <w:szCs w:val="24"/>
+        </w:rPr>
+        <w:t>mapa_fim</w:t>
+      </w:r>
     </w:p>
     <w:p>
       <w:pPr>
@@ -1435,25 +1405,7 @@
           <w:sz w:val="24"/>
           <w:szCs w:val="24"/>
         </w:rPr>
-        <w:t xml:space="preserve">Sprites foram separados usando a ferramenta Photoshop, a imagem encontrada na internet (6) estava com o fundo azul e o </w:t>
-      </w:r>
-      <w:proofErr w:type="spellStart"/>
-      <w:r>
-        <w:rPr>
-          <w:rFonts w:ascii="Arial" w:hAnsi="Arial" w:cs="Arial"/>
-          <w:sz w:val="24"/>
-          <w:szCs w:val="24"/>
-        </w:rPr>
-        <w:t>Unity</w:t>
-      </w:r>
-      <w:proofErr w:type="spellEnd"/>
-      <w:r>
-        <w:rPr>
-          <w:rFonts w:ascii="Arial" w:hAnsi="Arial" w:cs="Arial"/>
-          <w:sz w:val="24"/>
-          <w:szCs w:val="24"/>
-        </w:rPr>
-        <w:t xml:space="preserve"> não conseguiu separar os elementos, então foi necessário deixar o fundo transparente, mesmo assim ainda houve alguns problemas com os </w:t>
+        <w:t xml:space="preserve">Sprites foram separados usando a ferramenta Photoshop, a imagem encontrada na internet (6) estava com o fundo azul e o Unity não conseguiu separar os elementos, então foi necessário deixar o fundo transparente, mesmo assim ainda houve alguns problemas com os </w:t>
       </w:r>
       <w:r>
         <w:rPr>
@@ -1471,6 +1423,69 @@
           <w:szCs w:val="24"/>
         </w:rPr>
         <w:t>então foi decidido separar todos os elementos do cenário de forma manual.</w:t>
+      </w:r>
+    </w:p>
+    <w:p>
+      <w:pPr>
+        <w:spacing w:line="360" w:lineRule="auto"/>
+        <w:jc w:val="both"/>
+        <w:rPr>
+          <w:rFonts w:ascii="Arial" w:hAnsi="Arial" w:cs="Arial"/>
+          <w:sz w:val="24"/>
+          <w:szCs w:val="24"/>
+        </w:rPr>
+      </w:pPr>
+      <w:r>
+        <w:rPr>
+          <w:rFonts w:ascii="Arial" w:hAnsi="Arial" w:cs="Arial"/>
+          <w:sz w:val="24"/>
+          <w:szCs w:val="24"/>
+        </w:rPr>
+        <w:tab/>
+        <w:t xml:space="preserve">Um projeto do Jogo foi criado, nele foram inseridos os </w:t>
+      </w:r>
+      <w:r>
+        <w:rPr>
+          <w:rFonts w:ascii="Arial" w:hAnsi="Arial" w:cs="Arial"/>
+          <w:i/>
+          <w:sz w:val="24"/>
+          <w:szCs w:val="24"/>
+        </w:rPr>
+        <w:t>Sprites</w:t>
+      </w:r>
+      <w:r>
+        <w:rPr>
+          <w:rFonts w:ascii="Arial" w:hAnsi="Arial" w:cs="Arial"/>
+          <w:i/>
+          <w:sz w:val="24"/>
+          <w:szCs w:val="24"/>
+        </w:rPr>
+        <w:t xml:space="preserve">, </w:t>
+      </w:r>
+      <w:r>
+        <w:rPr>
+          <w:rFonts w:ascii="Arial" w:hAnsi="Arial" w:cs="Arial"/>
+          <w:sz w:val="24"/>
+          <w:szCs w:val="24"/>
+        </w:rPr>
+        <w:t xml:space="preserve">a mesma hierarquia de </w:t>
+      </w:r>
+      <w:r>
+        <w:rPr>
+          <w:rFonts w:ascii="Arial" w:hAnsi="Arial" w:cs="Arial"/>
+          <w:i/>
+          <w:sz w:val="24"/>
+          <w:szCs w:val="24"/>
+        </w:rPr>
+        <w:t>Sprites</w:t>
+      </w:r>
+      <w:r>
+        <w:rPr>
+          <w:rFonts w:ascii="Arial" w:hAnsi="Arial" w:cs="Arial"/>
+          <w:sz w:val="24"/>
+          <w:szCs w:val="24"/>
+        </w:rPr>
+        <w:t xml:space="preserve"> foi usada no projeto Unity.</w:t>
       </w:r>
     </w:p>
     <w:p>
@@ -1523,25 +1538,7 @@
           <w:sz w:val="24"/>
           <w:szCs w:val="24"/>
         </w:rPr>
-        <w:t>Sprites River Raid – Sem fundo (.</w:t>
-      </w:r>
-      <w:proofErr w:type="spellStart"/>
-      <w:r>
-        <w:rPr>
-          <w:rFonts w:ascii="Arial" w:hAnsi="Arial" w:cs="Arial"/>
-          <w:sz w:val="24"/>
-          <w:szCs w:val="24"/>
-        </w:rPr>
-        <w:t>png</w:t>
-      </w:r>
-      <w:proofErr w:type="spellEnd"/>
-      <w:r>
-        <w:rPr>
-          <w:rFonts w:ascii="Arial" w:hAnsi="Arial" w:cs="Arial"/>
-          <w:sz w:val="24"/>
-          <w:szCs w:val="24"/>
-        </w:rPr>
-        <w:t>)</w:t>
+        <w:t>Sprites River Raid – Sem fundo (.png)</w:t>
       </w:r>
     </w:p>
     <w:p>
@@ -1565,35 +1562,7 @@
           <w:sz w:val="24"/>
           <w:szCs w:val="24"/>
         </w:rPr>
-        <w:t xml:space="preserve">Sprites River Raid – Sem fundo </w:t>
-      </w:r>
-      <w:proofErr w:type="gramStart"/>
-      <w:r>
-        <w:rPr>
-          <w:rFonts w:ascii="Arial" w:hAnsi="Arial" w:cs="Arial"/>
-          <w:sz w:val="24"/>
-          <w:szCs w:val="24"/>
-        </w:rPr>
-        <w:t>(.</w:t>
-      </w:r>
-      <w:proofErr w:type="spellStart"/>
-      <w:r>
-        <w:rPr>
-          <w:rFonts w:ascii="Arial" w:hAnsi="Arial" w:cs="Arial"/>
-          <w:sz w:val="24"/>
-          <w:szCs w:val="24"/>
-        </w:rPr>
-        <w:t>psd</w:t>
-      </w:r>
-      <w:proofErr w:type="spellEnd"/>
-      <w:proofErr w:type="gramEnd"/>
-      <w:r>
-        <w:rPr>
-          <w:rFonts w:ascii="Arial" w:hAnsi="Arial" w:cs="Arial"/>
-          <w:sz w:val="24"/>
-          <w:szCs w:val="24"/>
-        </w:rPr>
-        <w:t>)</w:t>
+        <w:t>Sprites River Raid – Sem fundo (.psd)</w:t>
       </w:r>
     </w:p>
     <w:p>
@@ -1622,44 +1591,42 @@
     </w:p>
     <w:p>
       <w:pPr>
-        <w:spacing w:line="360" w:lineRule="auto"/>
-        <w:ind w:left="708"/>
-        <w:jc w:val="both"/>
-        <w:rPr>
-          <w:rFonts w:ascii="Arial" w:hAnsi="Arial" w:cs="Arial"/>
-          <w:b/>
-          <w:sz w:val="24"/>
-          <w:szCs w:val="24"/>
-        </w:rPr>
-      </w:pPr>
-    </w:p>
-    <w:p>
-      <w:pPr>
-        <w:spacing w:line="360" w:lineRule="auto"/>
-        <w:ind w:left="708"/>
-        <w:jc w:val="both"/>
-        <w:rPr>
-          <w:rFonts w:ascii="Arial" w:hAnsi="Arial" w:cs="Arial"/>
-          <w:b/>
-          <w:sz w:val="24"/>
-          <w:szCs w:val="24"/>
-        </w:rPr>
-      </w:pPr>
-    </w:p>
-    <w:p>
-      <w:pPr>
-        <w:spacing w:line="360" w:lineRule="auto"/>
-        <w:ind w:firstLine="708"/>
-        <w:jc w:val="both"/>
-        <w:rPr>
-          <w:rFonts w:ascii="Arial" w:hAnsi="Arial" w:cs="Arial"/>
-          <w:b/>
-          <w:sz w:val="24"/>
-          <w:szCs w:val="24"/>
-        </w:rPr>
-      </w:pPr>
+        <w:pStyle w:val="PargrafodaLista"/>
+        <w:numPr>
+          <w:ilvl w:val="0"/>
+          <w:numId w:val="7"/>
+        </w:numPr>
+        <w:spacing w:line="360" w:lineRule="auto"/>
+        <w:jc w:val="both"/>
+        <w:rPr>
+          <w:rFonts w:ascii="Arial" w:hAnsi="Arial" w:cs="Arial"/>
+          <w:sz w:val="24"/>
+          <w:szCs w:val="24"/>
+        </w:rPr>
+      </w:pPr>
+      <w:r>
+        <w:rPr>
+          <w:rFonts w:ascii="Arial" w:hAnsi="Arial" w:cs="Arial"/>
+          <w:sz w:val="24"/>
+          <w:szCs w:val="24"/>
+        </w:rPr>
+        <w:t>My_River_Raid (Projeto Unity)</w:t>
+      </w:r>
       <w:bookmarkStart w:id="0" w:name="_GoBack"/>
       <w:bookmarkEnd w:id="0"/>
+    </w:p>
+    <w:p>
+      <w:pPr>
+        <w:spacing w:line="360" w:lineRule="auto"/>
+        <w:ind w:firstLine="708"/>
+        <w:jc w:val="both"/>
+        <w:rPr>
+          <w:rFonts w:ascii="Arial" w:hAnsi="Arial" w:cs="Arial"/>
+          <w:b/>
+          <w:sz w:val="24"/>
+          <w:szCs w:val="24"/>
+        </w:rPr>
+      </w:pPr>
       <w:r>
         <w:rPr>
           <w:rFonts w:ascii="Arial" w:hAnsi="Arial" w:cs="Arial"/>
@@ -1893,23 +1860,13 @@
           <w:szCs w:val="24"/>
         </w:rPr>
       </w:pPr>
-      <w:proofErr w:type="spellStart"/>
-      <w:r>
-        <w:rPr>
-          <w:rFonts w:ascii="Arial" w:hAnsi="Arial" w:cs="Arial"/>
-          <w:sz w:val="24"/>
-          <w:szCs w:val="24"/>
-        </w:rPr>
-        <w:t>Explosao</w:t>
-      </w:r>
-      <w:proofErr w:type="spellEnd"/>
-      <w:r>
-        <w:rPr>
-          <w:rFonts w:ascii="Arial" w:hAnsi="Arial" w:cs="Arial"/>
-          <w:sz w:val="24"/>
-          <w:szCs w:val="24"/>
-        </w:rPr>
-        <w:t xml:space="preserve"> 1, 2, 3, 4 e 5</w:t>
+      <w:r>
+        <w:rPr>
+          <w:rFonts w:ascii="Arial" w:hAnsi="Arial" w:cs="Arial"/>
+          <w:sz w:val="24"/>
+          <w:szCs w:val="24"/>
+        </w:rPr>
+        <w:t>Explosao 1, 2, 3, 4 e 5</w:t>
       </w:r>
     </w:p>
     <w:p>
@@ -1959,7 +1916,6 @@
           <w:szCs w:val="24"/>
         </w:rPr>
       </w:pPr>
-      <w:proofErr w:type="spellStart"/>
       <w:r>
         <w:rPr>
           <w:rFonts w:ascii="Arial" w:hAnsi="Arial" w:cs="Arial"/>
@@ -1968,7 +1924,6 @@
         </w:rPr>
         <w:t>Combustivel</w:t>
       </w:r>
-      <w:proofErr w:type="spellEnd"/>
     </w:p>
     <w:p>
       <w:pPr>
@@ -1985,7 +1940,6 @@
           <w:szCs w:val="24"/>
         </w:rPr>
       </w:pPr>
-      <w:proofErr w:type="spellStart"/>
       <w:r>
         <w:rPr>
           <w:rFonts w:ascii="Arial" w:hAnsi="Arial" w:cs="Arial"/>
@@ -1994,7 +1948,6 @@
         </w:rPr>
         <w:t>Helicoptero</w:t>
       </w:r>
-      <w:proofErr w:type="spellEnd"/>
     </w:p>
     <w:p>
       <w:pPr>
@@ -2107,23 +2060,13 @@
           <w:szCs w:val="24"/>
         </w:rPr>
       </w:pPr>
-      <w:proofErr w:type="spellStart"/>
-      <w:r>
-        <w:rPr>
-          <w:rFonts w:ascii="Arial" w:hAnsi="Arial" w:cs="Arial"/>
-          <w:sz w:val="24"/>
-          <w:szCs w:val="24"/>
-        </w:rPr>
-        <w:t>Aviao</w:t>
-      </w:r>
-      <w:proofErr w:type="spellEnd"/>
-      <w:r>
-        <w:rPr>
-          <w:rFonts w:ascii="Arial" w:hAnsi="Arial" w:cs="Arial"/>
-          <w:sz w:val="24"/>
-          <w:szCs w:val="24"/>
-        </w:rPr>
-        <w:t xml:space="preserve"> Jogador</w:t>
+      <w:r>
+        <w:rPr>
+          <w:rFonts w:ascii="Arial" w:hAnsi="Arial" w:cs="Arial"/>
+          <w:sz w:val="24"/>
+          <w:szCs w:val="24"/>
+        </w:rPr>
+        <w:t>Aviao Jogador</w:t>
       </w:r>
     </w:p>
     <w:p>
@@ -2189,7 +2132,6 @@
           <w:szCs w:val="24"/>
         </w:rPr>
       </w:pPr>
-      <w:proofErr w:type="spellStart"/>
       <w:r>
         <w:rPr>
           <w:rFonts w:ascii="Arial" w:hAnsi="Arial" w:cs="Arial"/>
@@ -2198,7 +2140,6 @@
         </w:rPr>
         <w:t>Activision</w:t>
       </w:r>
-      <w:proofErr w:type="spellEnd"/>
     </w:p>
     <w:p>
       <w:pPr>
@@ -2215,7 +2156,6 @@
           <w:szCs w:val="24"/>
         </w:rPr>
       </w:pPr>
-      <w:proofErr w:type="spellStart"/>
       <w:r>
         <w:rPr>
           <w:rFonts w:ascii="Arial" w:hAnsi="Arial" w:cs="Arial"/>
@@ -2224,7 +2164,6 @@
         </w:rPr>
         <w:t>Creditos</w:t>
       </w:r>
-      <w:proofErr w:type="spellEnd"/>
     </w:p>
     <w:p>
       <w:pPr>
@@ -2289,7 +2228,6 @@
           <w:szCs w:val="24"/>
         </w:rPr>
       </w:pPr>
-      <w:proofErr w:type="spellStart"/>
       <w:r>
         <w:rPr>
           <w:rFonts w:ascii="Arial" w:hAnsi="Arial" w:cs="Arial"/>
@@ -2298,7 +2236,6 @@
         </w:rPr>
         <w:t>Numeros</w:t>
       </w:r>
-      <w:proofErr w:type="spellEnd"/>
     </w:p>
     <w:p>
       <w:pPr>

</xml_diff>

<commit_message>
Mapa se movimentando e paredes com colisores, jogador se movimentando, atirando e morrendo, helicoptero sendo gerado automaticamente e indo para o lado
</commit_message>
<xml_diff>
--- a/Relatórios.docx
+++ b/Relatórios.docx
@@ -2635,18 +2635,615 @@
           <w:sz w:val="24"/>
           <w:szCs w:val="24"/>
         </w:rPr>
-        <w:t>My_River_Raid (projeto do jogo</w:t>
+        <w:t>My_River_Raid (projeto do jogo)</w:t>
+      </w:r>
+    </w:p>
+    <w:p>
+      <w:pPr>
+        <w:spacing w:line="360" w:lineRule="auto"/>
+        <w:jc w:val="both"/>
+        <w:rPr>
+          <w:rFonts w:ascii="Arial" w:hAnsi="Arial" w:cs="Arial"/>
+          <w:b/>
+          <w:sz w:val="24"/>
+          <w:szCs w:val="24"/>
+        </w:rPr>
+      </w:pPr>
+    </w:p>
+    <w:p>
+      <w:pPr>
+        <w:spacing w:line="360" w:lineRule="auto"/>
+        <w:jc w:val="both"/>
+        <w:rPr>
+          <w:rFonts w:ascii="Arial" w:hAnsi="Arial" w:cs="Arial"/>
+          <w:sz w:val="24"/>
+          <w:szCs w:val="24"/>
+        </w:rPr>
+      </w:pPr>
+      <w:r>
+        <w:rPr>
+          <w:rFonts w:ascii="Arial" w:hAnsi="Arial" w:cs="Arial"/>
+          <w:b/>
+          <w:sz w:val="24"/>
+          <w:szCs w:val="24"/>
+        </w:rPr>
+        <w:t xml:space="preserve">Dia 7 (29/04) </w:t>
+      </w:r>
+    </w:p>
+    <w:p>
+      <w:pPr>
+        <w:spacing w:line="360" w:lineRule="auto"/>
+        <w:jc w:val="both"/>
+        <w:rPr>
+          <w:rFonts w:ascii="Arial" w:hAnsi="Arial" w:cs="Arial"/>
+          <w:sz w:val="24"/>
+          <w:szCs w:val="24"/>
+        </w:rPr>
+      </w:pPr>
+    </w:p>
+    <w:p>
+      <w:pPr>
+        <w:spacing w:line="360" w:lineRule="auto"/>
+        <w:jc w:val="both"/>
+        <w:rPr>
+          <w:rFonts w:ascii="Arial" w:hAnsi="Arial" w:cs="Arial"/>
+          <w:sz w:val="24"/>
+          <w:szCs w:val="24"/>
+        </w:rPr>
+      </w:pPr>
+      <w:r>
+        <w:rPr>
+          <w:rFonts w:ascii="Arial" w:hAnsi="Arial" w:cs="Arial"/>
+          <w:sz w:val="24"/>
+          <w:szCs w:val="24"/>
+        </w:rPr>
+        <w:tab/>
+        <w:t>Foi feito as mecânicas do jogador e helicóptero, o helicóptero já está sendo gerado randomicamente.</w:t>
+      </w:r>
+    </w:p>
+    <w:p>
+      <w:pPr>
+        <w:spacing w:line="360" w:lineRule="auto"/>
+        <w:jc w:val="both"/>
+        <w:rPr>
+          <w:rFonts w:ascii="Arial" w:hAnsi="Arial" w:cs="Arial"/>
+          <w:sz w:val="24"/>
+          <w:szCs w:val="24"/>
+        </w:rPr>
+      </w:pPr>
+      <w:r>
+        <w:rPr>
+          <w:rFonts w:ascii="Arial" w:hAnsi="Arial" w:cs="Arial"/>
+          <w:sz w:val="24"/>
+          <w:szCs w:val="24"/>
+        </w:rPr>
+        <w:tab/>
+        <w:t>O cenário já está se repetindo e se movendo, as terras laterais já tem colisores, assim se o jogador encostar nela com o avião, este explode.</w:t>
+      </w:r>
+    </w:p>
+    <w:p>
+      <w:pPr>
+        <w:spacing w:line="360" w:lineRule="auto"/>
+        <w:jc w:val="both"/>
+        <w:rPr>
+          <w:rFonts w:ascii="Arial" w:hAnsi="Arial" w:cs="Arial"/>
+          <w:sz w:val="24"/>
+          <w:szCs w:val="24"/>
+        </w:rPr>
+      </w:pPr>
+      <w:r>
+        <w:rPr>
+          <w:rFonts w:ascii="Arial" w:hAnsi="Arial" w:cs="Arial"/>
+          <w:sz w:val="24"/>
+          <w:szCs w:val="24"/>
+        </w:rPr>
+        <w:tab/>
+        <w:t xml:space="preserve">Alguns </w:t>
+      </w:r>
+      <w:r>
+        <w:rPr>
+          <w:rFonts w:ascii="Arial" w:hAnsi="Arial" w:cs="Arial"/>
+          <w:i/>
+          <w:sz w:val="24"/>
+          <w:szCs w:val="24"/>
+        </w:rPr>
+        <w:t xml:space="preserve">Sprites </w:t>
+      </w:r>
+      <w:r>
+        <w:rPr>
+          <w:rFonts w:ascii="Arial" w:hAnsi="Arial" w:cs="Arial"/>
+          <w:sz w:val="24"/>
+          <w:szCs w:val="24"/>
+        </w:rPr>
+        <w:t xml:space="preserve">foram alterados para que não houvesse repetição ou sobreposição, por exemplo, foi retirada a parte com a rua da ponte nos </w:t>
+      </w:r>
+      <w:r>
+        <w:rPr>
+          <w:rFonts w:ascii="Arial" w:hAnsi="Arial" w:cs="Arial"/>
+          <w:i/>
+          <w:sz w:val="24"/>
+          <w:szCs w:val="24"/>
+        </w:rPr>
+        <w:t xml:space="preserve">Sprites </w:t>
+      </w:r>
+      <w:r>
+        <w:rPr>
+          <w:rFonts w:ascii="Arial" w:hAnsi="Arial" w:cs="Arial"/>
+          <w:sz w:val="24"/>
+          <w:szCs w:val="24"/>
+        </w:rPr>
+        <w:t>de mapa_inicio, mapa_meio e mapa_fim.</w:t>
+      </w:r>
+    </w:p>
+    <w:p>
+      <w:pPr>
+        <w:spacing w:line="360" w:lineRule="auto"/>
+        <w:jc w:val="both"/>
+        <w:rPr>
+          <w:rFonts w:ascii="Arial" w:hAnsi="Arial" w:cs="Arial"/>
+          <w:sz w:val="24"/>
+          <w:szCs w:val="24"/>
+        </w:rPr>
+      </w:pPr>
+      <w:r>
+        <w:rPr>
+          <w:rFonts w:ascii="Arial" w:hAnsi="Arial" w:cs="Arial"/>
+          <w:sz w:val="24"/>
+          <w:szCs w:val="24"/>
+        </w:rPr>
+        <w:tab/>
+      </w:r>
+      <w:r>
+        <w:rPr>
+          <w:rFonts w:ascii="Arial" w:hAnsi="Arial" w:cs="Arial"/>
+          <w:sz w:val="24"/>
+          <w:szCs w:val="24"/>
+        </w:rPr>
+        <w:t xml:space="preserve">Novos </w:t>
+      </w:r>
+      <w:r>
+        <w:rPr>
+          <w:rFonts w:ascii="Arial" w:hAnsi="Arial" w:cs="Arial"/>
+          <w:i/>
+          <w:sz w:val="24"/>
+          <w:szCs w:val="24"/>
+        </w:rPr>
+        <w:t xml:space="preserve">Sprites </w:t>
+      </w:r>
+      <w:r>
+        <w:rPr>
+          <w:rFonts w:ascii="Arial" w:hAnsi="Arial" w:cs="Arial"/>
+          <w:sz w:val="24"/>
+          <w:szCs w:val="24"/>
+        </w:rPr>
+        <w:t>foram adicionados, como o</w:t>
+      </w:r>
+      <w:r>
+        <w:rPr>
+          <w:rFonts w:ascii="Arial" w:hAnsi="Arial" w:cs="Arial"/>
+          <w:sz w:val="24"/>
+          <w:szCs w:val="24"/>
+        </w:rPr>
+        <w:t xml:space="preserve"> mapa_completo</w:t>
+      </w:r>
+      <w:r>
+        <w:rPr>
+          <w:rFonts w:ascii="Arial" w:hAnsi="Arial" w:cs="Arial"/>
+          <w:sz w:val="24"/>
+          <w:szCs w:val="24"/>
+        </w:rPr>
+        <w:t>,</w:t>
+      </w:r>
+      <w:r>
+        <w:rPr>
+          <w:rFonts w:ascii="Arial" w:hAnsi="Arial" w:cs="Arial"/>
+          <w:sz w:val="24"/>
+          <w:szCs w:val="24"/>
+        </w:rPr>
+        <w:t xml:space="preserve"> para que fosse possível basear o tamanho dos objetos</w:t>
+      </w:r>
+      <w:r>
+        <w:rPr>
+          <w:rFonts w:ascii="Arial" w:hAnsi="Arial" w:cs="Arial"/>
+          <w:sz w:val="24"/>
+          <w:szCs w:val="24"/>
+        </w:rPr>
+        <w:t xml:space="preserve"> e as partes unitárias do mapa, como rio e terras laterais</w:t>
+      </w:r>
+      <w:r>
+        <w:rPr>
+          <w:rFonts w:ascii="Arial" w:hAnsi="Arial" w:cs="Arial"/>
+          <w:sz w:val="24"/>
+          <w:szCs w:val="24"/>
+        </w:rPr>
+        <w:t>.</w:t>
+      </w:r>
+    </w:p>
+    <w:p>
+      <w:pPr>
+        <w:spacing w:line="360" w:lineRule="auto"/>
+        <w:jc w:val="both"/>
+        <w:rPr>
+          <w:rFonts w:ascii="Arial" w:hAnsi="Arial" w:cs="Arial"/>
+          <w:sz w:val="24"/>
+          <w:szCs w:val="24"/>
+        </w:rPr>
+      </w:pPr>
+      <w:r>
+        <w:rPr>
+          <w:rFonts w:ascii="Arial" w:hAnsi="Arial" w:cs="Arial"/>
+          <w:sz w:val="24"/>
+          <w:szCs w:val="24"/>
+        </w:rPr>
+        <w:lastRenderedPageBreak/>
+        <w:tab/>
+        <w:t xml:space="preserve">O </w:t>
+      </w:r>
+      <w:r>
+        <w:rPr>
+          <w:rFonts w:ascii="Arial" w:hAnsi="Arial" w:cs="Arial"/>
+          <w:i/>
+          <w:sz w:val="24"/>
+          <w:szCs w:val="24"/>
+        </w:rPr>
+        <w:t>Sprite</w:t>
+      </w:r>
+      <w:r>
+        <w:rPr>
+          <w:rFonts w:ascii="Arial" w:hAnsi="Arial" w:cs="Arial"/>
+          <w:sz w:val="24"/>
+          <w:szCs w:val="24"/>
+        </w:rPr>
+        <w:t xml:space="preserve"> do Helicóptero foi modificado para ter animação das hélices.</w:t>
+      </w:r>
+    </w:p>
+    <w:p>
+      <w:pPr>
+        <w:spacing w:line="360" w:lineRule="auto"/>
+        <w:ind w:firstLine="708"/>
+        <w:jc w:val="both"/>
+        <w:rPr>
+          <w:rFonts w:ascii="Arial" w:hAnsi="Arial" w:cs="Arial"/>
+          <w:sz w:val="24"/>
+          <w:szCs w:val="24"/>
+        </w:rPr>
+      </w:pPr>
+      <w:r>
+        <w:rPr>
+          <w:rFonts w:ascii="Arial" w:hAnsi="Arial" w:cs="Arial"/>
+          <w:sz w:val="24"/>
+          <w:szCs w:val="24"/>
+        </w:rPr>
+        <w:t>Foi feita uma animação para mostrar o avião do jogador explodindo quando colidisse com algo.</w:t>
+      </w:r>
+    </w:p>
+    <w:p>
+      <w:pPr>
+        <w:spacing w:line="360" w:lineRule="auto"/>
+        <w:ind w:firstLine="708"/>
+        <w:jc w:val="both"/>
+        <w:rPr>
+          <w:rFonts w:ascii="Arial" w:hAnsi="Arial" w:cs="Arial"/>
+          <w:sz w:val="24"/>
+          <w:szCs w:val="24"/>
+        </w:rPr>
+      </w:pPr>
+    </w:p>
+    <w:p>
+      <w:pPr>
+        <w:spacing w:line="360" w:lineRule="auto"/>
+        <w:jc w:val="both"/>
+        <w:rPr>
+          <w:rFonts w:ascii="Arial" w:hAnsi="Arial" w:cs="Arial"/>
+          <w:b/>
+          <w:sz w:val="24"/>
+          <w:szCs w:val="24"/>
+        </w:rPr>
+      </w:pPr>
+      <w:r>
+        <w:rPr>
+          <w:rFonts w:ascii="Arial" w:hAnsi="Arial" w:cs="Arial"/>
+          <w:b/>
+          <w:sz w:val="24"/>
+          <w:szCs w:val="24"/>
+        </w:rPr>
+        <w:tab/>
+        <w:t>Documentos adicionados ao repositório:</w:t>
+      </w:r>
+    </w:p>
+    <w:p>
+      <w:pPr>
+        <w:pStyle w:val="PargrafodaLista"/>
+        <w:numPr>
+          <w:ilvl w:val="0"/>
+          <w:numId w:val="14"/>
+        </w:numPr>
+        <w:spacing w:line="360" w:lineRule="auto"/>
+        <w:jc w:val="both"/>
+        <w:rPr>
+          <w:rFonts w:ascii="Arial" w:hAnsi="Arial" w:cs="Arial"/>
+          <w:b/>
+          <w:sz w:val="24"/>
+          <w:szCs w:val="24"/>
+        </w:rPr>
+      </w:pPr>
+      <w:r>
+        <w:rPr>
+          <w:rFonts w:ascii="Arial" w:hAnsi="Arial" w:cs="Arial"/>
+          <w:sz w:val="24"/>
+          <w:szCs w:val="24"/>
+        </w:rPr>
+        <w:t>Explodir</w:t>
+      </w:r>
+    </w:p>
+    <w:p>
+      <w:pPr>
+        <w:pStyle w:val="PargrafodaLista"/>
+        <w:numPr>
+          <w:ilvl w:val="0"/>
+          <w:numId w:val="14"/>
+        </w:numPr>
+        <w:spacing w:line="360" w:lineRule="auto"/>
+        <w:jc w:val="both"/>
+        <w:rPr>
+          <w:rFonts w:ascii="Arial" w:hAnsi="Arial" w:cs="Arial"/>
+          <w:b/>
+          <w:sz w:val="24"/>
+          <w:szCs w:val="24"/>
+        </w:rPr>
+      </w:pPr>
+      <w:r>
+        <w:rPr>
+          <w:rFonts w:ascii="Arial" w:hAnsi="Arial" w:cs="Arial"/>
+          <w:sz w:val="24"/>
+          <w:szCs w:val="24"/>
+        </w:rPr>
+        <w:t>rio</w:t>
+      </w:r>
+    </w:p>
+    <w:p>
+      <w:pPr>
+        <w:pStyle w:val="PargrafodaLista"/>
+        <w:numPr>
+          <w:ilvl w:val="0"/>
+          <w:numId w:val="14"/>
+        </w:numPr>
+        <w:spacing w:line="360" w:lineRule="auto"/>
+        <w:jc w:val="both"/>
+        <w:rPr>
+          <w:rFonts w:ascii="Arial" w:hAnsi="Arial" w:cs="Arial"/>
+          <w:b/>
+          <w:sz w:val="24"/>
+          <w:szCs w:val="24"/>
+        </w:rPr>
+      </w:pPr>
+      <w:r>
+        <w:rPr>
+          <w:rFonts w:ascii="Arial" w:hAnsi="Arial" w:cs="Arial"/>
+          <w:sz w:val="24"/>
+          <w:szCs w:val="24"/>
+        </w:rPr>
+        <w:t>terraDireita</w:t>
+      </w:r>
+    </w:p>
+    <w:p>
+      <w:pPr>
+        <w:pStyle w:val="PargrafodaLista"/>
+        <w:numPr>
+          <w:ilvl w:val="0"/>
+          <w:numId w:val="14"/>
+        </w:numPr>
+        <w:spacing w:line="360" w:lineRule="auto"/>
+        <w:jc w:val="both"/>
+        <w:rPr>
+          <w:rFonts w:ascii="Arial" w:hAnsi="Arial" w:cs="Arial"/>
+          <w:b/>
+          <w:sz w:val="24"/>
+          <w:szCs w:val="24"/>
+        </w:rPr>
+      </w:pPr>
+      <w:r>
+        <w:rPr>
+          <w:rFonts w:ascii="Arial" w:hAnsi="Arial" w:cs="Arial"/>
+          <w:sz w:val="24"/>
+          <w:szCs w:val="24"/>
+        </w:rPr>
+        <w:t>terraEsquerda</w:t>
+      </w:r>
+    </w:p>
+    <w:p>
+      <w:pPr>
+        <w:pStyle w:val="PargrafodaLista"/>
+        <w:numPr>
+          <w:ilvl w:val="0"/>
+          <w:numId w:val="14"/>
+        </w:numPr>
+        <w:spacing w:line="360" w:lineRule="auto"/>
+        <w:jc w:val="both"/>
+        <w:rPr>
+          <w:rFonts w:ascii="Arial" w:hAnsi="Arial" w:cs="Arial"/>
+          <w:b/>
+          <w:sz w:val="24"/>
+          <w:szCs w:val="24"/>
+        </w:rPr>
+      </w:pPr>
+      <w:r>
+        <w:rPr>
+          <w:rFonts w:ascii="Arial" w:hAnsi="Arial" w:cs="Arial"/>
+          <w:sz w:val="24"/>
+          <w:szCs w:val="24"/>
+        </w:rPr>
+        <w:t>mapa_completo</w:t>
+      </w:r>
+    </w:p>
+    <w:p>
+      <w:pPr>
+        <w:spacing w:line="360" w:lineRule="auto"/>
+        <w:jc w:val="both"/>
+        <w:rPr>
+          <w:rFonts w:ascii="Arial" w:hAnsi="Arial" w:cs="Arial"/>
+          <w:b/>
+          <w:sz w:val="24"/>
+          <w:szCs w:val="24"/>
+        </w:rPr>
+      </w:pPr>
+    </w:p>
+    <w:p>
+      <w:pPr>
+        <w:spacing w:line="360" w:lineRule="auto"/>
+        <w:ind w:left="708"/>
+        <w:jc w:val="both"/>
+        <w:rPr>
+          <w:rFonts w:ascii="Arial" w:hAnsi="Arial" w:cs="Arial"/>
+          <w:b/>
+          <w:sz w:val="24"/>
+          <w:szCs w:val="24"/>
+        </w:rPr>
+      </w:pPr>
+      <w:r>
+        <w:rPr>
+          <w:rFonts w:ascii="Arial" w:hAnsi="Arial" w:cs="Arial"/>
+          <w:b/>
+          <w:sz w:val="24"/>
+          <w:szCs w:val="24"/>
+        </w:rPr>
+        <w:t>Documentos alterados:</w:t>
+      </w:r>
+    </w:p>
+    <w:p>
+      <w:pPr>
+        <w:pStyle w:val="PargrafodaLista"/>
+        <w:numPr>
+          <w:ilvl w:val="0"/>
+          <w:numId w:val="15"/>
+        </w:numPr>
+        <w:spacing w:line="360" w:lineRule="auto"/>
+        <w:jc w:val="both"/>
+        <w:rPr>
+          <w:rFonts w:ascii="Arial" w:hAnsi="Arial" w:cs="Arial"/>
+          <w:b/>
+          <w:sz w:val="24"/>
+          <w:szCs w:val="24"/>
+        </w:rPr>
+      </w:pPr>
+      <w:r>
+        <w:rPr>
+          <w:rFonts w:ascii="Arial" w:hAnsi="Arial" w:cs="Arial"/>
+          <w:sz w:val="24"/>
+          <w:szCs w:val="24"/>
+        </w:rPr>
+        <w:t>My_River_Raid</w:t>
+      </w:r>
+      <w:r>
+        <w:rPr>
+          <w:rFonts w:ascii="Arial" w:hAnsi="Arial" w:cs="Arial"/>
+          <w:sz w:val="24"/>
+          <w:szCs w:val="24"/>
+        </w:rPr>
+        <w:t xml:space="preserve"> (projeto do jogo)</w:t>
+      </w:r>
+    </w:p>
+    <w:p>
+      <w:pPr>
+        <w:pStyle w:val="PargrafodaLista"/>
+        <w:numPr>
+          <w:ilvl w:val="0"/>
+          <w:numId w:val="15"/>
+        </w:numPr>
+        <w:spacing w:line="360" w:lineRule="auto"/>
+        <w:jc w:val="both"/>
+        <w:rPr>
+          <w:rFonts w:ascii="Arial" w:hAnsi="Arial" w:cs="Arial"/>
+          <w:b/>
+          <w:sz w:val="24"/>
+          <w:szCs w:val="24"/>
+        </w:rPr>
+      </w:pPr>
+      <w:r>
+        <w:rPr>
+          <w:rFonts w:ascii="Arial" w:hAnsi="Arial" w:cs="Arial"/>
+          <w:sz w:val="24"/>
+          <w:szCs w:val="24"/>
+        </w:rPr>
+        <w:t>Mapa_inicio</w:t>
+      </w:r>
+    </w:p>
+    <w:p>
+      <w:pPr>
+        <w:pStyle w:val="PargrafodaLista"/>
+        <w:numPr>
+          <w:ilvl w:val="0"/>
+          <w:numId w:val="15"/>
+        </w:numPr>
+        <w:spacing w:line="360" w:lineRule="auto"/>
+        <w:jc w:val="both"/>
+        <w:rPr>
+          <w:rFonts w:ascii="Arial" w:hAnsi="Arial" w:cs="Arial"/>
+          <w:b/>
+          <w:sz w:val="24"/>
+          <w:szCs w:val="24"/>
+        </w:rPr>
+      </w:pPr>
+      <w:r>
+        <w:rPr>
+          <w:rFonts w:ascii="Arial" w:hAnsi="Arial" w:cs="Arial"/>
+          <w:sz w:val="24"/>
+          <w:szCs w:val="24"/>
+        </w:rPr>
+        <w:t>Mapa_meio</w:t>
+      </w:r>
+    </w:p>
+    <w:p>
+      <w:pPr>
+        <w:pStyle w:val="PargrafodaLista"/>
+        <w:numPr>
+          <w:ilvl w:val="0"/>
+          <w:numId w:val="15"/>
+        </w:numPr>
+        <w:spacing w:line="360" w:lineRule="auto"/>
+        <w:jc w:val="both"/>
+        <w:rPr>
+          <w:rFonts w:ascii="Arial" w:hAnsi="Arial" w:cs="Arial"/>
+          <w:b/>
+          <w:sz w:val="24"/>
+          <w:szCs w:val="24"/>
+        </w:rPr>
+      </w:pPr>
+      <w:r>
+        <w:rPr>
+          <w:rFonts w:ascii="Arial" w:hAnsi="Arial" w:cs="Arial"/>
+          <w:sz w:val="24"/>
+          <w:szCs w:val="24"/>
+        </w:rPr>
+        <w:t>Mapa_fim</w:t>
+      </w:r>
+    </w:p>
+    <w:p>
+      <w:pPr>
+        <w:pStyle w:val="PargrafodaLista"/>
+        <w:numPr>
+          <w:ilvl w:val="0"/>
+          <w:numId w:val="15"/>
+        </w:numPr>
+        <w:spacing w:line="360" w:lineRule="auto"/>
+        <w:jc w:val="both"/>
+        <w:rPr>
+          <w:rFonts w:ascii="Arial" w:hAnsi="Arial" w:cs="Arial"/>
+          <w:b/>
+          <w:sz w:val="24"/>
+          <w:szCs w:val="24"/>
+        </w:rPr>
+      </w:pPr>
+      <w:r>
+        <w:rPr>
+          <w:rFonts w:ascii="Arial" w:hAnsi="Arial" w:cs="Arial"/>
+          <w:sz w:val="24"/>
+          <w:szCs w:val="24"/>
+        </w:rPr>
+        <w:t>Links</w:t>
       </w:r>
       <w:bookmarkStart w:id="0" w:name="_GoBack"/>
       <w:bookmarkEnd w:id="0"/>
-      <w:r>
-        <w:rPr>
-          <w:rFonts w:ascii="Arial" w:hAnsi="Arial" w:cs="Arial"/>
-          <w:sz w:val="24"/>
-          <w:szCs w:val="24"/>
-        </w:rPr>
-        <w:t>)</w:t>
-      </w:r>
     </w:p>
     <w:sectPr>
       <w:pgSz w:w="11906" w:h="16838"/>
@@ -3113,6 +3710,119 @@
     </w:lvl>
   </w:abstractNum>
   <w:abstractNum w:abstractNumId="4" w15:restartNumberingAfterBreak="0">
+    <w:nsid w:val="2D584A16"/>
+    <w:multiLevelType w:val="hybridMultilevel"/>
+    <w:tmpl w:val="FF784426"/>
+    <w:lvl w:ilvl="0" w:tplc="04160001">
+      <w:start w:val="1"/>
+      <w:numFmt w:val="bullet"/>
+      <w:lvlText w:val=""/>
+      <w:lvlJc w:val="left"/>
+      <w:pPr>
+        <w:ind w:left="720" w:hanging="360"/>
+      </w:pPr>
+      <w:rPr>
+        <w:rFonts w:ascii="Symbol" w:hAnsi="Symbol" w:hint="default"/>
+      </w:rPr>
+    </w:lvl>
+    <w:lvl w:ilvl="1" w:tplc="04160003" w:tentative="1">
+      <w:start w:val="1"/>
+      <w:numFmt w:val="bullet"/>
+      <w:lvlText w:val="o"/>
+      <w:lvlJc w:val="left"/>
+      <w:pPr>
+        <w:ind w:left="1440" w:hanging="360"/>
+      </w:pPr>
+      <w:rPr>
+        <w:rFonts w:ascii="Courier New" w:hAnsi="Courier New" w:cs="Courier New" w:hint="default"/>
+      </w:rPr>
+    </w:lvl>
+    <w:lvl w:ilvl="2" w:tplc="04160005" w:tentative="1">
+      <w:start w:val="1"/>
+      <w:numFmt w:val="bullet"/>
+      <w:lvlText w:val=""/>
+      <w:lvlJc w:val="left"/>
+      <w:pPr>
+        <w:ind w:left="2160" w:hanging="360"/>
+      </w:pPr>
+      <w:rPr>
+        <w:rFonts w:ascii="Wingdings" w:hAnsi="Wingdings" w:hint="default"/>
+      </w:rPr>
+    </w:lvl>
+    <w:lvl w:ilvl="3" w:tplc="04160001" w:tentative="1">
+      <w:start w:val="1"/>
+      <w:numFmt w:val="bullet"/>
+      <w:lvlText w:val=""/>
+      <w:lvlJc w:val="left"/>
+      <w:pPr>
+        <w:ind w:left="2880" w:hanging="360"/>
+      </w:pPr>
+      <w:rPr>
+        <w:rFonts w:ascii="Symbol" w:hAnsi="Symbol" w:hint="default"/>
+      </w:rPr>
+    </w:lvl>
+    <w:lvl w:ilvl="4" w:tplc="04160003" w:tentative="1">
+      <w:start w:val="1"/>
+      <w:numFmt w:val="bullet"/>
+      <w:lvlText w:val="o"/>
+      <w:lvlJc w:val="left"/>
+      <w:pPr>
+        <w:ind w:left="3600" w:hanging="360"/>
+      </w:pPr>
+      <w:rPr>
+        <w:rFonts w:ascii="Courier New" w:hAnsi="Courier New" w:cs="Courier New" w:hint="default"/>
+      </w:rPr>
+    </w:lvl>
+    <w:lvl w:ilvl="5" w:tplc="04160005" w:tentative="1">
+      <w:start w:val="1"/>
+      <w:numFmt w:val="bullet"/>
+      <w:lvlText w:val=""/>
+      <w:lvlJc w:val="left"/>
+      <w:pPr>
+        <w:ind w:left="4320" w:hanging="360"/>
+      </w:pPr>
+      <w:rPr>
+        <w:rFonts w:ascii="Wingdings" w:hAnsi="Wingdings" w:hint="default"/>
+      </w:rPr>
+    </w:lvl>
+    <w:lvl w:ilvl="6" w:tplc="04160001" w:tentative="1">
+      <w:start w:val="1"/>
+      <w:numFmt w:val="bullet"/>
+      <w:lvlText w:val=""/>
+      <w:lvlJc w:val="left"/>
+      <w:pPr>
+        <w:ind w:left="5040" w:hanging="360"/>
+      </w:pPr>
+      <w:rPr>
+        <w:rFonts w:ascii="Symbol" w:hAnsi="Symbol" w:hint="default"/>
+      </w:rPr>
+    </w:lvl>
+    <w:lvl w:ilvl="7" w:tplc="04160003" w:tentative="1">
+      <w:start w:val="1"/>
+      <w:numFmt w:val="bullet"/>
+      <w:lvlText w:val="o"/>
+      <w:lvlJc w:val="left"/>
+      <w:pPr>
+        <w:ind w:left="5760" w:hanging="360"/>
+      </w:pPr>
+      <w:rPr>
+        <w:rFonts w:ascii="Courier New" w:hAnsi="Courier New" w:cs="Courier New" w:hint="default"/>
+      </w:rPr>
+    </w:lvl>
+    <w:lvl w:ilvl="8" w:tplc="04160005" w:tentative="1">
+      <w:start w:val="1"/>
+      <w:numFmt w:val="bullet"/>
+      <w:lvlText w:val=""/>
+      <w:lvlJc w:val="left"/>
+      <w:pPr>
+        <w:ind w:left="6480" w:hanging="360"/>
+      </w:pPr>
+      <w:rPr>
+        <w:rFonts w:ascii="Wingdings" w:hAnsi="Wingdings" w:hint="default"/>
+      </w:rPr>
+    </w:lvl>
+  </w:abstractNum>
+  <w:abstractNum w:abstractNumId="5" w15:restartNumberingAfterBreak="0">
     <w:nsid w:val="31D20DFF"/>
     <w:multiLevelType w:val="hybridMultilevel"/>
     <w:tmpl w:val="5A6084B2"/>
@@ -3225,7 +3935,7 @@
       </w:rPr>
     </w:lvl>
   </w:abstractNum>
-  <w:abstractNum w:abstractNumId="5" w15:restartNumberingAfterBreak="0">
+  <w:abstractNum w:abstractNumId="6" w15:restartNumberingAfterBreak="0">
     <w:nsid w:val="34BB1DE2"/>
     <w:multiLevelType w:val="hybridMultilevel"/>
     <w:tmpl w:val="2FA42140"/>
@@ -3338,7 +4048,7 @@
       </w:rPr>
     </w:lvl>
   </w:abstractNum>
-  <w:abstractNum w:abstractNumId="6" w15:restartNumberingAfterBreak="0">
+  <w:abstractNum w:abstractNumId="7" w15:restartNumberingAfterBreak="0">
     <w:nsid w:val="36A34548"/>
     <w:multiLevelType w:val="hybridMultilevel"/>
     <w:tmpl w:val="73981D0C"/>
@@ -3451,7 +4161,7 @@
       </w:rPr>
     </w:lvl>
   </w:abstractNum>
-  <w:abstractNum w:abstractNumId="7" w15:restartNumberingAfterBreak="0">
+  <w:abstractNum w:abstractNumId="8" w15:restartNumberingAfterBreak="0">
     <w:nsid w:val="38D45220"/>
     <w:multiLevelType w:val="hybridMultilevel"/>
     <w:tmpl w:val="C31EC946"/>
@@ -3564,7 +4274,7 @@
       </w:rPr>
     </w:lvl>
   </w:abstractNum>
-  <w:abstractNum w:abstractNumId="8" w15:restartNumberingAfterBreak="0">
+  <w:abstractNum w:abstractNumId="9" w15:restartNumberingAfterBreak="0">
     <w:nsid w:val="4F5778AB"/>
     <w:multiLevelType w:val="hybridMultilevel"/>
     <w:tmpl w:val="1C16C73C"/>
@@ -3677,7 +4387,7 @@
       </w:rPr>
     </w:lvl>
   </w:abstractNum>
-  <w:abstractNum w:abstractNumId="9" w15:restartNumberingAfterBreak="0">
+  <w:abstractNum w:abstractNumId="10" w15:restartNumberingAfterBreak="0">
     <w:nsid w:val="4FEB2D54"/>
     <w:multiLevelType w:val="hybridMultilevel"/>
     <w:tmpl w:val="6C78D78E"/>
@@ -3763,7 +4473,7 @@
       </w:pPr>
     </w:lvl>
   </w:abstractNum>
-  <w:abstractNum w:abstractNumId="10" w15:restartNumberingAfterBreak="0">
+  <w:abstractNum w:abstractNumId="11" w15:restartNumberingAfterBreak="0">
     <w:nsid w:val="574705D2"/>
     <w:multiLevelType w:val="hybridMultilevel"/>
     <w:tmpl w:val="00981826"/>
@@ -3876,7 +4586,7 @@
       </w:rPr>
     </w:lvl>
   </w:abstractNum>
-  <w:abstractNum w:abstractNumId="11" w15:restartNumberingAfterBreak="0">
+  <w:abstractNum w:abstractNumId="12" w15:restartNumberingAfterBreak="0">
     <w:nsid w:val="5C962658"/>
     <w:multiLevelType w:val="hybridMultilevel"/>
     <w:tmpl w:val="3648B960"/>
@@ -3989,7 +4699,7 @@
       </w:rPr>
     </w:lvl>
   </w:abstractNum>
-  <w:abstractNum w:abstractNumId="12" w15:restartNumberingAfterBreak="0">
+  <w:abstractNum w:abstractNumId="13" w15:restartNumberingAfterBreak="0">
     <w:nsid w:val="61E72F9B"/>
     <w:multiLevelType w:val="hybridMultilevel"/>
     <w:tmpl w:val="17DE2068"/>
@@ -4102,10 +4812,10 @@
       </w:rPr>
     </w:lvl>
   </w:abstractNum>
-  <w:abstractNum w:abstractNumId="13" w15:restartNumberingAfterBreak="0">
+  <w:abstractNum w:abstractNumId="14" w15:restartNumberingAfterBreak="0">
     <w:nsid w:val="6FB82EF1"/>
     <w:multiLevelType w:val="hybridMultilevel"/>
-    <w:tmpl w:val="12B03CFA"/>
+    <w:tmpl w:val="F86AA684"/>
     <w:lvl w:ilvl="0" w:tplc="04160001">
       <w:start w:val="1"/>
       <w:numFmt w:val="bullet"/>
@@ -4219,43 +4929,46 @@
     <w:abstractNumId w:val="3"/>
   </w:num>
   <w:num w:numId="2">
-    <w:abstractNumId w:val="10"/>
+    <w:abstractNumId w:val="11"/>
   </w:num>
   <w:num w:numId="3">
     <w:abstractNumId w:val="1"/>
   </w:num>
   <w:num w:numId="4">
-    <w:abstractNumId w:val="7"/>
+    <w:abstractNumId w:val="8"/>
   </w:num>
   <w:num w:numId="5">
-    <w:abstractNumId w:val="8"/>
+    <w:abstractNumId w:val="9"/>
   </w:num>
   <w:num w:numId="6">
     <w:abstractNumId w:val="0"/>
   </w:num>
   <w:num w:numId="7">
-    <w:abstractNumId w:val="4"/>
+    <w:abstractNumId w:val="5"/>
   </w:num>
   <w:num w:numId="8">
-    <w:abstractNumId w:val="11"/>
+    <w:abstractNumId w:val="12"/>
   </w:num>
   <w:num w:numId="9">
-    <w:abstractNumId w:val="9"/>
+    <w:abstractNumId w:val="10"/>
   </w:num>
   <w:num w:numId="10">
+    <w:abstractNumId w:val="7"/>
+  </w:num>
+  <w:num w:numId="11">
     <w:abstractNumId w:val="6"/>
   </w:num>
-  <w:num w:numId="11">
-    <w:abstractNumId w:val="5"/>
-  </w:num>
   <w:num w:numId="12">
-    <w:abstractNumId w:val="12"/>
+    <w:abstractNumId w:val="13"/>
   </w:num>
   <w:num w:numId="13">
     <w:abstractNumId w:val="2"/>
   </w:num>
   <w:num w:numId="14">
-    <w:abstractNumId w:val="13"/>
+    <w:abstractNumId w:val="14"/>
+  </w:num>
+  <w:num w:numId="15">
+    <w:abstractNumId w:val="4"/>
   </w:num>
 </w:numbering>
 </file>
@@ -4657,7 +5370,6 @@
   <w:style w:type="character" w:default="1" w:styleId="Fontepargpadro">
     <w:name w:val="Default Paragraph Font"/>
     <w:uiPriority w:val="1"/>
-    <w:semiHidden/>
     <w:unhideWhenUsed/>
   </w:style>
   <w:style w:type="table" w:default="1" w:styleId="Tabelanormal">

</xml_diff>

<commit_message>
explosao de inimigos. barco, combustivel e casa adicionados
</commit_message>
<xml_diff>
--- a/Relatórios.docx
+++ b/Relatórios.docx
@@ -3241,6 +3241,362 @@
           <w:szCs w:val="24"/>
         </w:rPr>
         <w:t>Links</w:t>
+      </w:r>
+    </w:p>
+    <w:p>
+      <w:pPr>
+        <w:spacing w:line="360" w:lineRule="auto"/>
+        <w:jc w:val="both"/>
+        <w:rPr>
+          <w:rFonts w:ascii="Arial" w:hAnsi="Arial" w:cs="Arial"/>
+          <w:b/>
+          <w:sz w:val="24"/>
+          <w:szCs w:val="24"/>
+        </w:rPr>
+      </w:pPr>
+    </w:p>
+    <w:p>
+      <w:pPr>
+        <w:spacing w:line="360" w:lineRule="auto"/>
+        <w:jc w:val="both"/>
+        <w:rPr>
+          <w:rFonts w:ascii="Arial" w:hAnsi="Arial" w:cs="Arial"/>
+          <w:b/>
+          <w:sz w:val="24"/>
+          <w:szCs w:val="24"/>
+        </w:rPr>
+      </w:pPr>
+      <w:r>
+        <w:rPr>
+          <w:rFonts w:ascii="Arial" w:hAnsi="Arial" w:cs="Arial"/>
+          <w:b/>
+          <w:sz w:val="24"/>
+          <w:szCs w:val="24"/>
+        </w:rPr>
+        <w:t>Dia 8 (30/04)</w:t>
+      </w:r>
+    </w:p>
+    <w:p>
+      <w:pPr>
+        <w:spacing w:line="360" w:lineRule="auto"/>
+        <w:jc w:val="both"/>
+        <w:rPr>
+          <w:rFonts w:ascii="Arial" w:hAnsi="Arial" w:cs="Arial"/>
+          <w:sz w:val="24"/>
+          <w:szCs w:val="24"/>
+        </w:rPr>
+      </w:pPr>
+      <w:r>
+        <w:rPr>
+          <w:rFonts w:ascii="Arial" w:hAnsi="Arial" w:cs="Arial"/>
+          <w:b/>
+          <w:sz w:val="24"/>
+          <w:szCs w:val="24"/>
+        </w:rPr>
+        <w:tab/>
+      </w:r>
+      <w:r>
+        <w:rPr>
+          <w:rFonts w:ascii="Arial" w:hAnsi="Arial" w:cs="Arial"/>
+          <w:sz w:val="24"/>
+          <w:szCs w:val="24"/>
+        </w:rPr>
+        <w:t xml:space="preserve">Os </w:t>
+      </w:r>
+      <w:r>
+        <w:rPr>
+          <w:rFonts w:ascii="Arial" w:hAnsi="Arial" w:cs="Arial"/>
+          <w:i/>
+          <w:sz w:val="24"/>
+          <w:szCs w:val="24"/>
+        </w:rPr>
+        <w:t xml:space="preserve">Sprites </w:t>
+      </w:r>
+      <w:r>
+        <w:rPr>
+          <w:rFonts w:ascii="Arial" w:hAnsi="Arial" w:cs="Arial"/>
+          <w:sz w:val="24"/>
+          <w:szCs w:val="24"/>
+        </w:rPr>
+        <w:t>ponte, barco e jato foram alterados para poderem possuir animação.</w:t>
+      </w:r>
+    </w:p>
+    <w:p>
+      <w:pPr>
+        <w:spacing w:line="360" w:lineRule="auto"/>
+        <w:jc w:val="both"/>
+        <w:rPr>
+          <w:rFonts w:ascii="Arial" w:hAnsi="Arial" w:cs="Arial"/>
+          <w:sz w:val="24"/>
+          <w:szCs w:val="24"/>
+        </w:rPr>
+      </w:pPr>
+      <w:r>
+        <w:rPr>
+          <w:rFonts w:ascii="Arial" w:hAnsi="Arial" w:cs="Arial"/>
+          <w:sz w:val="24"/>
+          <w:szCs w:val="24"/>
+        </w:rPr>
+        <w:tab/>
+        <w:t>Helicóptero, Barco, Combustível e Casa são gerados em lugares aleatórios, combustível e casa se movimentam apenas de acordo com o cenário.</w:t>
+      </w:r>
+    </w:p>
+    <w:p>
+      <w:pPr>
+        <w:spacing w:line="360" w:lineRule="auto"/>
+        <w:jc w:val="both"/>
+        <w:rPr>
+          <w:rFonts w:ascii="Arial" w:hAnsi="Arial" w:cs="Arial"/>
+          <w:sz w:val="24"/>
+          <w:szCs w:val="24"/>
+        </w:rPr>
+      </w:pPr>
+      <w:r>
+        <w:rPr>
+          <w:rFonts w:ascii="Arial" w:hAnsi="Arial" w:cs="Arial"/>
+          <w:sz w:val="24"/>
+          <w:szCs w:val="24"/>
+        </w:rPr>
+        <w:tab/>
+        <w:t>A mecânica do Combustível de passar por cima e abastecer e de explodir e dar pontos não será possível de fazer com o tempo restante, assim o combustível irá preencher quando for explodido pelo jogador.</w:t>
+      </w:r>
+    </w:p>
+    <w:p>
+      <w:pPr>
+        <w:spacing w:line="360" w:lineRule="auto"/>
+        <w:jc w:val="both"/>
+        <w:rPr>
+          <w:rFonts w:ascii="Arial" w:hAnsi="Arial" w:cs="Arial"/>
+          <w:sz w:val="24"/>
+          <w:szCs w:val="24"/>
+        </w:rPr>
+      </w:pPr>
+      <w:r>
+        <w:rPr>
+          <w:rFonts w:ascii="Arial" w:hAnsi="Arial" w:cs="Arial"/>
+          <w:sz w:val="24"/>
+          <w:szCs w:val="24"/>
+        </w:rPr>
+        <w:tab/>
+        <w:t>Helicóptero, Barco e Combustível podem ser explodidos e voltarão ao estado normal ao ficarem abaixo da posição y do jogador.</w:t>
+      </w:r>
+    </w:p>
+    <w:p>
+      <w:pPr>
+        <w:spacing w:line="360" w:lineRule="auto"/>
+        <w:ind w:firstLine="708"/>
+        <w:jc w:val="both"/>
+        <w:rPr>
+          <w:rFonts w:ascii="Arial" w:hAnsi="Arial" w:cs="Arial"/>
+          <w:b/>
+          <w:sz w:val="24"/>
+          <w:szCs w:val="24"/>
+        </w:rPr>
+      </w:pPr>
+      <w:r>
+        <w:rPr>
+          <w:rFonts w:ascii="Arial" w:hAnsi="Arial" w:cs="Arial"/>
+          <w:b/>
+          <w:sz w:val="24"/>
+          <w:szCs w:val="24"/>
+        </w:rPr>
+        <w:lastRenderedPageBreak/>
+        <w:t>Documentos adicionados ao repositório:</w:t>
+      </w:r>
+    </w:p>
+    <w:p>
+      <w:pPr>
+        <w:pStyle w:val="PargrafodaLista"/>
+        <w:numPr>
+          <w:ilvl w:val="0"/>
+          <w:numId w:val="18"/>
+        </w:numPr>
+        <w:spacing w:line="360" w:lineRule="auto"/>
+        <w:jc w:val="both"/>
+        <w:rPr>
+          <w:rFonts w:ascii="Arial" w:hAnsi="Arial" w:cs="Arial"/>
+          <w:b/>
+          <w:sz w:val="24"/>
+          <w:szCs w:val="24"/>
+        </w:rPr>
+      </w:pPr>
+      <w:r>
+        <w:rPr>
+          <w:rFonts w:ascii="Arial" w:hAnsi="Arial" w:cs="Arial"/>
+          <w:sz w:val="24"/>
+          <w:szCs w:val="24"/>
+        </w:rPr>
+        <w:t>explosaoBarco</w:t>
+      </w:r>
+    </w:p>
+    <w:p>
+      <w:pPr>
+        <w:pStyle w:val="PargrafodaLista"/>
+        <w:numPr>
+          <w:ilvl w:val="0"/>
+          <w:numId w:val="18"/>
+        </w:numPr>
+        <w:spacing w:line="360" w:lineRule="auto"/>
+        <w:rPr>
+          <w:rFonts w:ascii="Arial" w:hAnsi="Arial" w:cs="Arial"/>
+          <w:sz w:val="24"/>
+          <w:szCs w:val="24"/>
+        </w:rPr>
+      </w:pPr>
+      <w:r>
+        <w:rPr>
+          <w:rFonts w:ascii="Arial" w:hAnsi="Arial" w:cs="Arial"/>
+          <w:sz w:val="24"/>
+          <w:szCs w:val="24"/>
+        </w:rPr>
+        <w:t>explosaoHelicoptero</w:t>
+      </w:r>
+    </w:p>
+    <w:p>
+      <w:pPr>
+        <w:spacing w:line="360" w:lineRule="auto"/>
+        <w:ind w:firstLine="708"/>
+        <w:jc w:val="both"/>
+        <w:rPr>
+          <w:rFonts w:ascii="Arial" w:hAnsi="Arial" w:cs="Arial"/>
+          <w:b/>
+          <w:sz w:val="24"/>
+          <w:szCs w:val="24"/>
+        </w:rPr>
+      </w:pPr>
+      <w:r>
+        <w:rPr>
+          <w:rFonts w:ascii="Arial" w:hAnsi="Arial" w:cs="Arial"/>
+          <w:b/>
+          <w:sz w:val="24"/>
+          <w:szCs w:val="24"/>
+        </w:rPr>
+        <w:t>Documentos alterados:</w:t>
+      </w:r>
+    </w:p>
+    <w:p>
+      <w:pPr>
+        <w:pStyle w:val="PargrafodaLista"/>
+        <w:numPr>
+          <w:ilvl w:val="0"/>
+          <w:numId w:val="16"/>
+        </w:numPr>
+        <w:spacing w:line="360" w:lineRule="auto"/>
+        <w:jc w:val="both"/>
+        <w:rPr>
+          <w:rFonts w:ascii="Arial" w:hAnsi="Arial" w:cs="Arial"/>
+          <w:b/>
+          <w:sz w:val="24"/>
+          <w:szCs w:val="24"/>
+        </w:rPr>
+      </w:pPr>
+      <w:r>
+        <w:rPr>
+          <w:rFonts w:ascii="Arial" w:hAnsi="Arial" w:cs="Arial"/>
+          <w:sz w:val="24"/>
+          <w:szCs w:val="24"/>
+        </w:rPr>
+        <w:t>My_River_Raid (projeto do jogo)</w:t>
+      </w:r>
+    </w:p>
+    <w:p>
+      <w:pPr>
+        <w:pStyle w:val="PargrafodaLista"/>
+        <w:numPr>
+          <w:ilvl w:val="0"/>
+          <w:numId w:val="16"/>
+        </w:numPr>
+        <w:spacing w:line="360" w:lineRule="auto"/>
+        <w:jc w:val="both"/>
+        <w:rPr>
+          <w:rFonts w:ascii="Arial" w:hAnsi="Arial" w:cs="Arial"/>
+          <w:b/>
+          <w:sz w:val="24"/>
+          <w:szCs w:val="24"/>
+        </w:rPr>
+      </w:pPr>
+      <w:r>
+        <w:rPr>
+          <w:rFonts w:ascii="Arial" w:hAnsi="Arial" w:cs="Arial"/>
+          <w:sz w:val="24"/>
+          <w:szCs w:val="24"/>
+        </w:rPr>
+        <w:t>Barco</w:t>
+      </w:r>
+    </w:p>
+    <w:p>
+      <w:pPr>
+        <w:pStyle w:val="PargrafodaLista"/>
+        <w:numPr>
+          <w:ilvl w:val="0"/>
+          <w:numId w:val="16"/>
+        </w:numPr>
+        <w:spacing w:line="360" w:lineRule="auto"/>
+        <w:jc w:val="both"/>
+        <w:rPr>
+          <w:rFonts w:ascii="Arial" w:hAnsi="Arial" w:cs="Arial"/>
+          <w:b/>
+          <w:sz w:val="24"/>
+          <w:szCs w:val="24"/>
+        </w:rPr>
+      </w:pPr>
+      <w:r>
+        <w:rPr>
+          <w:rFonts w:ascii="Arial" w:hAnsi="Arial" w:cs="Arial"/>
+          <w:sz w:val="24"/>
+          <w:szCs w:val="24"/>
+        </w:rPr>
+        <w:t>Combustivel</w:t>
+      </w:r>
+    </w:p>
+    <w:p>
+      <w:pPr>
+        <w:pStyle w:val="PargrafodaLista"/>
+        <w:numPr>
+          <w:ilvl w:val="0"/>
+          <w:numId w:val="16"/>
+        </w:numPr>
+        <w:spacing w:line="360" w:lineRule="auto"/>
+        <w:jc w:val="both"/>
+        <w:rPr>
+          <w:rFonts w:ascii="Arial" w:hAnsi="Arial" w:cs="Arial"/>
+          <w:b/>
+          <w:sz w:val="24"/>
+          <w:szCs w:val="24"/>
+        </w:rPr>
+      </w:pPr>
+      <w:r>
+        <w:rPr>
+          <w:rFonts w:ascii="Arial" w:hAnsi="Arial" w:cs="Arial"/>
+          <w:sz w:val="24"/>
+          <w:szCs w:val="24"/>
+        </w:rPr>
+        <w:t>Jato</w:t>
+      </w:r>
+    </w:p>
+    <w:p>
+      <w:pPr>
+        <w:pStyle w:val="PargrafodaLista"/>
+        <w:numPr>
+          <w:ilvl w:val="0"/>
+          <w:numId w:val="16"/>
+        </w:numPr>
+        <w:spacing w:line="360" w:lineRule="auto"/>
+        <w:jc w:val="both"/>
+        <w:rPr>
+          <w:rFonts w:ascii="Arial" w:hAnsi="Arial" w:cs="Arial"/>
+          <w:b/>
+          <w:sz w:val="24"/>
+          <w:szCs w:val="24"/>
+        </w:rPr>
+      </w:pPr>
+      <w:r>
+        <w:rPr>
+          <w:rFonts w:ascii="Arial" w:hAnsi="Arial" w:cs="Arial"/>
+          <w:sz w:val="24"/>
+          <w:szCs w:val="24"/>
+        </w:rPr>
+        <w:t>Ponte</w:t>
       </w:r>
       <w:bookmarkStart w:id="0" w:name="_GoBack"/>
       <w:bookmarkEnd w:id="0"/>
@@ -3258,6 +3614,119 @@
 <file path=word/numbering.xml><?xml version="1.0" encoding="utf-8"?>
 <w:numbering xmlns:wpc="http://schemas.microsoft.com/office/word/2010/wordprocessingCanvas" xmlns:mc="http://schemas.openxmlformats.org/markup-compatibility/2006" xmlns:o="urn:schemas-microsoft-com:office:office" xmlns:r="http://schemas.openxmlformats.org/officeDocument/2006/relationships" xmlns:m="http://schemas.openxmlformats.org/officeDocument/2006/math" xmlns:v="urn:schemas-microsoft-com:vml" xmlns:wp14="http://schemas.microsoft.com/office/word/2010/wordprocessingDrawing" xmlns:wp="http://schemas.openxmlformats.org/drawingml/2006/wordprocessingDrawing" xmlns:w10="urn:schemas-microsoft-com:office:word" xmlns:w="http://schemas.openxmlformats.org/wordprocessingml/2006/main" xmlns:w14="http://schemas.microsoft.com/office/word/2010/wordml" xmlns:w15="http://schemas.microsoft.com/office/word/2012/wordml" xmlns:wpg="http://schemas.microsoft.com/office/word/2010/wordprocessingGroup" xmlns:wpi="http://schemas.microsoft.com/office/word/2010/wordprocessingInk" xmlns:wne="http://schemas.microsoft.com/office/word/2006/wordml" xmlns:wps="http://schemas.microsoft.com/office/word/2010/wordprocessingShape" mc:Ignorable="w14 w15 wp14">
   <w:abstractNum w:abstractNumId="0" w15:restartNumberingAfterBreak="0">
+    <w:nsid w:val="06E8191E"/>
+    <w:multiLevelType w:val="hybridMultilevel"/>
+    <w:tmpl w:val="1FC07D84"/>
+    <w:lvl w:ilvl="0" w:tplc="04160001">
+      <w:start w:val="1"/>
+      <w:numFmt w:val="bullet"/>
+      <w:lvlText w:val=""/>
+      <w:lvlJc w:val="left"/>
+      <w:pPr>
+        <w:ind w:left="720" w:hanging="360"/>
+      </w:pPr>
+      <w:rPr>
+        <w:rFonts w:ascii="Symbol" w:hAnsi="Symbol" w:hint="default"/>
+      </w:rPr>
+    </w:lvl>
+    <w:lvl w:ilvl="1" w:tplc="04160003" w:tentative="1">
+      <w:start w:val="1"/>
+      <w:numFmt w:val="bullet"/>
+      <w:lvlText w:val="o"/>
+      <w:lvlJc w:val="left"/>
+      <w:pPr>
+        <w:ind w:left="1440" w:hanging="360"/>
+      </w:pPr>
+      <w:rPr>
+        <w:rFonts w:ascii="Courier New" w:hAnsi="Courier New" w:cs="Courier New" w:hint="default"/>
+      </w:rPr>
+    </w:lvl>
+    <w:lvl w:ilvl="2" w:tplc="04160005" w:tentative="1">
+      <w:start w:val="1"/>
+      <w:numFmt w:val="bullet"/>
+      <w:lvlText w:val=""/>
+      <w:lvlJc w:val="left"/>
+      <w:pPr>
+        <w:ind w:left="2160" w:hanging="360"/>
+      </w:pPr>
+      <w:rPr>
+        <w:rFonts w:ascii="Wingdings" w:hAnsi="Wingdings" w:hint="default"/>
+      </w:rPr>
+    </w:lvl>
+    <w:lvl w:ilvl="3" w:tplc="04160001" w:tentative="1">
+      <w:start w:val="1"/>
+      <w:numFmt w:val="bullet"/>
+      <w:lvlText w:val=""/>
+      <w:lvlJc w:val="left"/>
+      <w:pPr>
+        <w:ind w:left="2880" w:hanging="360"/>
+      </w:pPr>
+      <w:rPr>
+        <w:rFonts w:ascii="Symbol" w:hAnsi="Symbol" w:hint="default"/>
+      </w:rPr>
+    </w:lvl>
+    <w:lvl w:ilvl="4" w:tplc="04160003" w:tentative="1">
+      <w:start w:val="1"/>
+      <w:numFmt w:val="bullet"/>
+      <w:lvlText w:val="o"/>
+      <w:lvlJc w:val="left"/>
+      <w:pPr>
+        <w:ind w:left="3600" w:hanging="360"/>
+      </w:pPr>
+      <w:rPr>
+        <w:rFonts w:ascii="Courier New" w:hAnsi="Courier New" w:cs="Courier New" w:hint="default"/>
+      </w:rPr>
+    </w:lvl>
+    <w:lvl w:ilvl="5" w:tplc="04160005" w:tentative="1">
+      <w:start w:val="1"/>
+      <w:numFmt w:val="bullet"/>
+      <w:lvlText w:val=""/>
+      <w:lvlJc w:val="left"/>
+      <w:pPr>
+        <w:ind w:left="4320" w:hanging="360"/>
+      </w:pPr>
+      <w:rPr>
+        <w:rFonts w:ascii="Wingdings" w:hAnsi="Wingdings" w:hint="default"/>
+      </w:rPr>
+    </w:lvl>
+    <w:lvl w:ilvl="6" w:tplc="04160001" w:tentative="1">
+      <w:start w:val="1"/>
+      <w:numFmt w:val="bullet"/>
+      <w:lvlText w:val=""/>
+      <w:lvlJc w:val="left"/>
+      <w:pPr>
+        <w:ind w:left="5040" w:hanging="360"/>
+      </w:pPr>
+      <w:rPr>
+        <w:rFonts w:ascii="Symbol" w:hAnsi="Symbol" w:hint="default"/>
+      </w:rPr>
+    </w:lvl>
+    <w:lvl w:ilvl="7" w:tplc="04160003" w:tentative="1">
+      <w:start w:val="1"/>
+      <w:numFmt w:val="bullet"/>
+      <w:lvlText w:val="o"/>
+      <w:lvlJc w:val="left"/>
+      <w:pPr>
+        <w:ind w:left="5760" w:hanging="360"/>
+      </w:pPr>
+      <w:rPr>
+        <w:rFonts w:ascii="Courier New" w:hAnsi="Courier New" w:cs="Courier New" w:hint="default"/>
+      </w:rPr>
+    </w:lvl>
+    <w:lvl w:ilvl="8" w:tplc="04160005" w:tentative="1">
+      <w:start w:val="1"/>
+      <w:numFmt w:val="bullet"/>
+      <w:lvlText w:val=""/>
+      <w:lvlJc w:val="left"/>
+      <w:pPr>
+        <w:ind w:left="6480" w:hanging="360"/>
+      </w:pPr>
+      <w:rPr>
+        <w:rFonts w:ascii="Wingdings" w:hAnsi="Wingdings" w:hint="default"/>
+      </w:rPr>
+    </w:lvl>
+  </w:abstractNum>
+  <w:abstractNum w:abstractNumId="1" w15:restartNumberingAfterBreak="0">
     <w:nsid w:val="0A8B2CAF"/>
     <w:multiLevelType w:val="hybridMultilevel"/>
     <w:tmpl w:val="C1F69152"/>
@@ -3370,7 +3839,7 @@
       </w:rPr>
     </w:lvl>
   </w:abstractNum>
-  <w:abstractNum w:abstractNumId="1" w15:restartNumberingAfterBreak="0">
+  <w:abstractNum w:abstractNumId="2" w15:restartNumberingAfterBreak="0">
     <w:nsid w:val="13EB64BF"/>
     <w:multiLevelType w:val="hybridMultilevel"/>
     <w:tmpl w:val="9A7E82FA"/>
@@ -3483,7 +3952,7 @@
       </w:rPr>
     </w:lvl>
   </w:abstractNum>
-  <w:abstractNum w:abstractNumId="2" w15:restartNumberingAfterBreak="0">
+  <w:abstractNum w:abstractNumId="3" w15:restartNumberingAfterBreak="0">
     <w:nsid w:val="17442E3B"/>
     <w:multiLevelType w:val="hybridMultilevel"/>
     <w:tmpl w:val="B2E47776"/>
@@ -3596,7 +4065,7 @@
       </w:rPr>
     </w:lvl>
   </w:abstractNum>
-  <w:abstractNum w:abstractNumId="3" w15:restartNumberingAfterBreak="0">
+  <w:abstractNum w:abstractNumId="4" w15:restartNumberingAfterBreak="0">
     <w:nsid w:val="1A6D0734"/>
     <w:multiLevelType w:val="hybridMultilevel"/>
     <w:tmpl w:val="283AA248"/>
@@ -3709,7 +4178,7 @@
       </w:rPr>
     </w:lvl>
   </w:abstractNum>
-  <w:abstractNum w:abstractNumId="4" w15:restartNumberingAfterBreak="0">
+  <w:abstractNum w:abstractNumId="5" w15:restartNumberingAfterBreak="0">
     <w:nsid w:val="2D584A16"/>
     <w:multiLevelType w:val="hybridMultilevel"/>
     <w:tmpl w:val="FF784426"/>
@@ -3822,7 +4291,7 @@
       </w:rPr>
     </w:lvl>
   </w:abstractNum>
-  <w:abstractNum w:abstractNumId="5" w15:restartNumberingAfterBreak="0">
+  <w:abstractNum w:abstractNumId="6" w15:restartNumberingAfterBreak="0">
     <w:nsid w:val="31D20DFF"/>
     <w:multiLevelType w:val="hybridMultilevel"/>
     <w:tmpl w:val="5A6084B2"/>
@@ -3935,7 +4404,7 @@
       </w:rPr>
     </w:lvl>
   </w:abstractNum>
-  <w:abstractNum w:abstractNumId="6" w15:restartNumberingAfterBreak="0">
+  <w:abstractNum w:abstractNumId="7" w15:restartNumberingAfterBreak="0">
     <w:nsid w:val="34BB1DE2"/>
     <w:multiLevelType w:val="hybridMultilevel"/>
     <w:tmpl w:val="2FA42140"/>
@@ -4048,7 +4517,7 @@
       </w:rPr>
     </w:lvl>
   </w:abstractNum>
-  <w:abstractNum w:abstractNumId="7" w15:restartNumberingAfterBreak="0">
+  <w:abstractNum w:abstractNumId="8" w15:restartNumberingAfterBreak="0">
     <w:nsid w:val="36A34548"/>
     <w:multiLevelType w:val="hybridMultilevel"/>
     <w:tmpl w:val="73981D0C"/>
@@ -4161,7 +4630,7 @@
       </w:rPr>
     </w:lvl>
   </w:abstractNum>
-  <w:abstractNum w:abstractNumId="8" w15:restartNumberingAfterBreak="0">
+  <w:abstractNum w:abstractNumId="9" w15:restartNumberingAfterBreak="0">
     <w:nsid w:val="38D45220"/>
     <w:multiLevelType w:val="hybridMultilevel"/>
     <w:tmpl w:val="C31EC946"/>
@@ -4274,7 +4743,7 @@
       </w:rPr>
     </w:lvl>
   </w:abstractNum>
-  <w:abstractNum w:abstractNumId="9" w15:restartNumberingAfterBreak="0">
+  <w:abstractNum w:abstractNumId="10" w15:restartNumberingAfterBreak="0">
     <w:nsid w:val="4F5778AB"/>
     <w:multiLevelType w:val="hybridMultilevel"/>
     <w:tmpl w:val="1C16C73C"/>
@@ -4387,7 +4856,7 @@
       </w:rPr>
     </w:lvl>
   </w:abstractNum>
-  <w:abstractNum w:abstractNumId="10" w15:restartNumberingAfterBreak="0">
+  <w:abstractNum w:abstractNumId="11" w15:restartNumberingAfterBreak="0">
     <w:nsid w:val="4FEB2D54"/>
     <w:multiLevelType w:val="hybridMultilevel"/>
     <w:tmpl w:val="6C78D78E"/>
@@ -4473,7 +4942,120 @@
       </w:pPr>
     </w:lvl>
   </w:abstractNum>
-  <w:abstractNum w:abstractNumId="11" w15:restartNumberingAfterBreak="0">
+  <w:abstractNum w:abstractNumId="12" w15:restartNumberingAfterBreak="0">
+    <w:nsid w:val="53913913"/>
+    <w:multiLevelType w:val="hybridMultilevel"/>
+    <w:tmpl w:val="A142F14C"/>
+    <w:lvl w:ilvl="0" w:tplc="04160001">
+      <w:start w:val="1"/>
+      <w:numFmt w:val="bullet"/>
+      <w:lvlText w:val=""/>
+      <w:lvlJc w:val="left"/>
+      <w:pPr>
+        <w:ind w:left="1428" w:hanging="360"/>
+      </w:pPr>
+      <w:rPr>
+        <w:rFonts w:ascii="Symbol" w:hAnsi="Symbol" w:hint="default"/>
+      </w:rPr>
+    </w:lvl>
+    <w:lvl w:ilvl="1" w:tplc="04160003" w:tentative="1">
+      <w:start w:val="1"/>
+      <w:numFmt w:val="bullet"/>
+      <w:lvlText w:val="o"/>
+      <w:lvlJc w:val="left"/>
+      <w:pPr>
+        <w:ind w:left="2148" w:hanging="360"/>
+      </w:pPr>
+      <w:rPr>
+        <w:rFonts w:ascii="Courier New" w:hAnsi="Courier New" w:cs="Courier New" w:hint="default"/>
+      </w:rPr>
+    </w:lvl>
+    <w:lvl w:ilvl="2" w:tplc="04160005" w:tentative="1">
+      <w:start w:val="1"/>
+      <w:numFmt w:val="bullet"/>
+      <w:lvlText w:val=""/>
+      <w:lvlJc w:val="left"/>
+      <w:pPr>
+        <w:ind w:left="2868" w:hanging="360"/>
+      </w:pPr>
+      <w:rPr>
+        <w:rFonts w:ascii="Wingdings" w:hAnsi="Wingdings" w:hint="default"/>
+      </w:rPr>
+    </w:lvl>
+    <w:lvl w:ilvl="3" w:tplc="04160001" w:tentative="1">
+      <w:start w:val="1"/>
+      <w:numFmt w:val="bullet"/>
+      <w:lvlText w:val=""/>
+      <w:lvlJc w:val="left"/>
+      <w:pPr>
+        <w:ind w:left="3588" w:hanging="360"/>
+      </w:pPr>
+      <w:rPr>
+        <w:rFonts w:ascii="Symbol" w:hAnsi="Symbol" w:hint="default"/>
+      </w:rPr>
+    </w:lvl>
+    <w:lvl w:ilvl="4" w:tplc="04160003" w:tentative="1">
+      <w:start w:val="1"/>
+      <w:numFmt w:val="bullet"/>
+      <w:lvlText w:val="o"/>
+      <w:lvlJc w:val="left"/>
+      <w:pPr>
+        <w:ind w:left="4308" w:hanging="360"/>
+      </w:pPr>
+      <w:rPr>
+        <w:rFonts w:ascii="Courier New" w:hAnsi="Courier New" w:cs="Courier New" w:hint="default"/>
+      </w:rPr>
+    </w:lvl>
+    <w:lvl w:ilvl="5" w:tplc="04160005" w:tentative="1">
+      <w:start w:val="1"/>
+      <w:numFmt w:val="bullet"/>
+      <w:lvlText w:val=""/>
+      <w:lvlJc w:val="left"/>
+      <w:pPr>
+        <w:ind w:left="5028" w:hanging="360"/>
+      </w:pPr>
+      <w:rPr>
+        <w:rFonts w:ascii="Wingdings" w:hAnsi="Wingdings" w:hint="default"/>
+      </w:rPr>
+    </w:lvl>
+    <w:lvl w:ilvl="6" w:tplc="04160001" w:tentative="1">
+      <w:start w:val="1"/>
+      <w:numFmt w:val="bullet"/>
+      <w:lvlText w:val=""/>
+      <w:lvlJc w:val="left"/>
+      <w:pPr>
+        <w:ind w:left="5748" w:hanging="360"/>
+      </w:pPr>
+      <w:rPr>
+        <w:rFonts w:ascii="Symbol" w:hAnsi="Symbol" w:hint="default"/>
+      </w:rPr>
+    </w:lvl>
+    <w:lvl w:ilvl="7" w:tplc="04160003" w:tentative="1">
+      <w:start w:val="1"/>
+      <w:numFmt w:val="bullet"/>
+      <w:lvlText w:val="o"/>
+      <w:lvlJc w:val="left"/>
+      <w:pPr>
+        <w:ind w:left="6468" w:hanging="360"/>
+      </w:pPr>
+      <w:rPr>
+        <w:rFonts w:ascii="Courier New" w:hAnsi="Courier New" w:cs="Courier New" w:hint="default"/>
+      </w:rPr>
+    </w:lvl>
+    <w:lvl w:ilvl="8" w:tplc="04160005" w:tentative="1">
+      <w:start w:val="1"/>
+      <w:numFmt w:val="bullet"/>
+      <w:lvlText w:val=""/>
+      <w:lvlJc w:val="left"/>
+      <w:pPr>
+        <w:ind w:left="7188" w:hanging="360"/>
+      </w:pPr>
+      <w:rPr>
+        <w:rFonts w:ascii="Wingdings" w:hAnsi="Wingdings" w:hint="default"/>
+      </w:rPr>
+    </w:lvl>
+  </w:abstractNum>
+  <w:abstractNum w:abstractNumId="13" w15:restartNumberingAfterBreak="0">
     <w:nsid w:val="574705D2"/>
     <w:multiLevelType w:val="hybridMultilevel"/>
     <w:tmpl w:val="00981826"/>
@@ -4586,7 +5168,120 @@
       </w:rPr>
     </w:lvl>
   </w:abstractNum>
-  <w:abstractNum w:abstractNumId="12" w15:restartNumberingAfterBreak="0">
+  <w:abstractNum w:abstractNumId="14" w15:restartNumberingAfterBreak="0">
+    <w:nsid w:val="5AD86570"/>
+    <w:multiLevelType w:val="hybridMultilevel"/>
+    <w:tmpl w:val="8364337E"/>
+    <w:lvl w:ilvl="0" w:tplc="04160001">
+      <w:start w:val="1"/>
+      <w:numFmt w:val="bullet"/>
+      <w:lvlText w:val=""/>
+      <w:lvlJc w:val="left"/>
+      <w:pPr>
+        <w:ind w:left="720" w:hanging="360"/>
+      </w:pPr>
+      <w:rPr>
+        <w:rFonts w:ascii="Symbol" w:hAnsi="Symbol" w:hint="default"/>
+      </w:rPr>
+    </w:lvl>
+    <w:lvl w:ilvl="1" w:tplc="04160003" w:tentative="1">
+      <w:start w:val="1"/>
+      <w:numFmt w:val="bullet"/>
+      <w:lvlText w:val="o"/>
+      <w:lvlJc w:val="left"/>
+      <w:pPr>
+        <w:ind w:left="1440" w:hanging="360"/>
+      </w:pPr>
+      <w:rPr>
+        <w:rFonts w:ascii="Courier New" w:hAnsi="Courier New" w:cs="Courier New" w:hint="default"/>
+      </w:rPr>
+    </w:lvl>
+    <w:lvl w:ilvl="2" w:tplc="04160005" w:tentative="1">
+      <w:start w:val="1"/>
+      <w:numFmt w:val="bullet"/>
+      <w:lvlText w:val=""/>
+      <w:lvlJc w:val="left"/>
+      <w:pPr>
+        <w:ind w:left="2160" w:hanging="360"/>
+      </w:pPr>
+      <w:rPr>
+        <w:rFonts w:ascii="Wingdings" w:hAnsi="Wingdings" w:hint="default"/>
+      </w:rPr>
+    </w:lvl>
+    <w:lvl w:ilvl="3" w:tplc="04160001" w:tentative="1">
+      <w:start w:val="1"/>
+      <w:numFmt w:val="bullet"/>
+      <w:lvlText w:val=""/>
+      <w:lvlJc w:val="left"/>
+      <w:pPr>
+        <w:ind w:left="2880" w:hanging="360"/>
+      </w:pPr>
+      <w:rPr>
+        <w:rFonts w:ascii="Symbol" w:hAnsi="Symbol" w:hint="default"/>
+      </w:rPr>
+    </w:lvl>
+    <w:lvl w:ilvl="4" w:tplc="04160003" w:tentative="1">
+      <w:start w:val="1"/>
+      <w:numFmt w:val="bullet"/>
+      <w:lvlText w:val="o"/>
+      <w:lvlJc w:val="left"/>
+      <w:pPr>
+        <w:ind w:left="3600" w:hanging="360"/>
+      </w:pPr>
+      <w:rPr>
+        <w:rFonts w:ascii="Courier New" w:hAnsi="Courier New" w:cs="Courier New" w:hint="default"/>
+      </w:rPr>
+    </w:lvl>
+    <w:lvl w:ilvl="5" w:tplc="04160005" w:tentative="1">
+      <w:start w:val="1"/>
+      <w:numFmt w:val="bullet"/>
+      <w:lvlText w:val=""/>
+      <w:lvlJc w:val="left"/>
+      <w:pPr>
+        <w:ind w:left="4320" w:hanging="360"/>
+      </w:pPr>
+      <w:rPr>
+        <w:rFonts w:ascii="Wingdings" w:hAnsi="Wingdings" w:hint="default"/>
+      </w:rPr>
+    </w:lvl>
+    <w:lvl w:ilvl="6" w:tplc="04160001" w:tentative="1">
+      <w:start w:val="1"/>
+      <w:numFmt w:val="bullet"/>
+      <w:lvlText w:val=""/>
+      <w:lvlJc w:val="left"/>
+      <w:pPr>
+        <w:ind w:left="5040" w:hanging="360"/>
+      </w:pPr>
+      <w:rPr>
+        <w:rFonts w:ascii="Symbol" w:hAnsi="Symbol" w:hint="default"/>
+      </w:rPr>
+    </w:lvl>
+    <w:lvl w:ilvl="7" w:tplc="04160003" w:tentative="1">
+      <w:start w:val="1"/>
+      <w:numFmt w:val="bullet"/>
+      <w:lvlText w:val="o"/>
+      <w:lvlJc w:val="left"/>
+      <w:pPr>
+        <w:ind w:left="5760" w:hanging="360"/>
+      </w:pPr>
+      <w:rPr>
+        <w:rFonts w:ascii="Courier New" w:hAnsi="Courier New" w:cs="Courier New" w:hint="default"/>
+      </w:rPr>
+    </w:lvl>
+    <w:lvl w:ilvl="8" w:tplc="04160005" w:tentative="1">
+      <w:start w:val="1"/>
+      <w:numFmt w:val="bullet"/>
+      <w:lvlText w:val=""/>
+      <w:lvlJc w:val="left"/>
+      <w:pPr>
+        <w:ind w:left="6480" w:hanging="360"/>
+      </w:pPr>
+      <w:rPr>
+        <w:rFonts w:ascii="Wingdings" w:hAnsi="Wingdings" w:hint="default"/>
+      </w:rPr>
+    </w:lvl>
+  </w:abstractNum>
+  <w:abstractNum w:abstractNumId="15" w15:restartNumberingAfterBreak="0">
     <w:nsid w:val="5C962658"/>
     <w:multiLevelType w:val="hybridMultilevel"/>
     <w:tmpl w:val="3648B960"/>
@@ -4699,7 +5394,7 @@
       </w:rPr>
     </w:lvl>
   </w:abstractNum>
-  <w:abstractNum w:abstractNumId="13" w15:restartNumberingAfterBreak="0">
+  <w:abstractNum w:abstractNumId="16" w15:restartNumberingAfterBreak="0">
     <w:nsid w:val="61E72F9B"/>
     <w:multiLevelType w:val="hybridMultilevel"/>
     <w:tmpl w:val="17DE2068"/>
@@ -4812,7 +5507,7 @@
       </w:rPr>
     </w:lvl>
   </w:abstractNum>
-  <w:abstractNum w:abstractNumId="14" w15:restartNumberingAfterBreak="0">
+  <w:abstractNum w:abstractNumId="17" w15:restartNumberingAfterBreak="0">
     <w:nsid w:val="6FB82EF1"/>
     <w:multiLevelType w:val="hybridMultilevel"/>
     <w:tmpl w:val="F86AA684"/>
@@ -4926,49 +5621,58 @@
     </w:lvl>
   </w:abstractNum>
   <w:num w:numId="1">
+    <w:abstractNumId w:val="4"/>
+  </w:num>
+  <w:num w:numId="2">
+    <w:abstractNumId w:val="13"/>
+  </w:num>
+  <w:num w:numId="3">
+    <w:abstractNumId w:val="2"/>
+  </w:num>
+  <w:num w:numId="4">
+    <w:abstractNumId w:val="9"/>
+  </w:num>
+  <w:num w:numId="5">
+    <w:abstractNumId w:val="10"/>
+  </w:num>
+  <w:num w:numId="6">
+    <w:abstractNumId w:val="1"/>
+  </w:num>
+  <w:num w:numId="7">
+    <w:abstractNumId w:val="6"/>
+  </w:num>
+  <w:num w:numId="8">
+    <w:abstractNumId w:val="15"/>
+  </w:num>
+  <w:num w:numId="9">
+    <w:abstractNumId w:val="11"/>
+  </w:num>
+  <w:num w:numId="10">
+    <w:abstractNumId w:val="8"/>
+  </w:num>
+  <w:num w:numId="11">
+    <w:abstractNumId w:val="7"/>
+  </w:num>
+  <w:num w:numId="12">
+    <w:abstractNumId w:val="16"/>
+  </w:num>
+  <w:num w:numId="13">
     <w:abstractNumId w:val="3"/>
   </w:num>
-  <w:num w:numId="2">
-    <w:abstractNumId w:val="11"/>
+  <w:num w:numId="14">
+    <w:abstractNumId w:val="17"/>
   </w:num>
-  <w:num w:numId="3">
-    <w:abstractNumId w:val="1"/>
-  </w:num>
-  <w:num w:numId="4">
-    <w:abstractNumId w:val="8"/>
-  </w:num>
-  <w:num w:numId="5">
-    <w:abstractNumId w:val="9"/>
-  </w:num>
-  <w:num w:numId="6">
-    <w:abstractNumId w:val="0"/>
-  </w:num>
-  <w:num w:numId="7">
+  <w:num w:numId="15">
     <w:abstractNumId w:val="5"/>
   </w:num>
-  <w:num w:numId="8">
+  <w:num w:numId="16">
+    <w:abstractNumId w:val="14"/>
+  </w:num>
+  <w:num w:numId="17">
     <w:abstractNumId w:val="12"/>
   </w:num>
-  <w:num w:numId="9">
-    <w:abstractNumId w:val="10"/>
-  </w:num>
-  <w:num w:numId="10">
-    <w:abstractNumId w:val="7"/>
-  </w:num>
-  <w:num w:numId="11">
-    <w:abstractNumId w:val="6"/>
-  </w:num>
-  <w:num w:numId="12">
-    <w:abstractNumId w:val="13"/>
-  </w:num>
-  <w:num w:numId="13">
-    <w:abstractNumId w:val="2"/>
-  </w:num>
-  <w:num w:numId="14">
-    <w:abstractNumId w:val="14"/>
-  </w:num>
-  <w:num w:numId="15">
-    <w:abstractNumId w:val="4"/>
+  <w:num w:numId="18">
+    <w:abstractNumId w:val="0"/>
   </w:num>
 </w:numbering>
 </file>
@@ -5370,6 +6074,7 @@
   <w:style w:type="character" w:default="1" w:styleId="Fontepargpadro">
     <w:name w:val="Default Paragraph Font"/>
     <w:uiPriority w:val="1"/>
+    <w:semiHidden/>
     <w:unhideWhenUsed/>
   </w:style>
   <w:style w:type="table" w:default="1" w:styleId="Tabelanormal">

</xml_diff>